<commit_message>
Manual adjusted to match new acquisition
</commit_message>
<xml_diff>
--- a/Matlab Code/Manual Bench Data Transmission.docx
+++ b/Matlab Code/Manual Bench Data Transmission.docx
@@ -34,6 +34,7 @@
           <w:sz w:val="24"/>
         </w:rPr>
       </w:pPr>
+      <w:commentRangeStart w:id="0"/>
       <w:proofErr w:type="spellStart"/>
       <w:r>
         <w:rPr>
@@ -47,6 +48,13 @@
           <w:rFonts w:cstheme="minorHAnsi"/>
         </w:rPr>
         <w:t xml:space="preserve"> Toolboxes:</w:t>
+      </w:r>
+      <w:commentRangeEnd w:id="0"/>
+      <w:r>
+        <w:rPr>
+          <w:rStyle w:val="Kommentarzeichen"/>
+        </w:rPr>
+        <w:commentReference w:id="0"/>
       </w:r>
     </w:p>
     <w:p>
@@ -173,6 +181,12 @@
         </w:rPr>
         <w:t xml:space="preserve"> files</w:t>
       </w:r>
+      <w:r>
+        <w:rPr>
+          <w:rFonts w:cstheme="minorHAnsi"/>
+        </w:rPr>
+        <w:t xml:space="preserve"> and functions</w:t>
+      </w:r>
     </w:p>
     <w:p>
       <w:pPr>
@@ -208,13 +222,15 @@
           <w:szCs w:val="24"/>
         </w:rPr>
       </w:pPr>
+      <w:proofErr w:type="spellStart"/>
       <w:r>
         <w:rPr>
           <w:rFonts w:cstheme="minorHAnsi"/>
           <w:szCs w:val="24"/>
         </w:rPr>
-        <w:t>AutomaticStop_ROS1_pub</w:t>
-      </w:r>
+        <w:t>Main_Publisher</w:t>
+      </w:r>
+      <w:proofErr w:type="spellEnd"/>
     </w:p>
     <w:p>
       <w:pPr>
@@ -235,7 +251,122 @@
           <w:rFonts w:cstheme="minorHAnsi"/>
           <w:szCs w:val="24"/>
         </w:rPr>
+        <w:t>calculate_CoP</w:t>
+      </w:r>
+      <w:proofErr w:type="spellEnd"/>
+    </w:p>
+    <w:p>
+      <w:pPr>
+        <w:pStyle w:val="Listenabsatz"/>
+        <w:numPr>
+          <w:ilvl w:val="2"/>
+          <w:numId w:val="3"/>
+        </w:numPr>
+        <w:jc w:val="both"/>
+        <w:rPr>
+          <w:rFonts w:cstheme="minorHAnsi"/>
+          <w:szCs w:val="24"/>
+        </w:rPr>
+      </w:pPr>
+      <w:proofErr w:type="spellStart"/>
+      <w:r>
+        <w:rPr>
+          <w:rFonts w:cstheme="minorHAnsi"/>
+          <w:szCs w:val="24"/>
+        </w:rPr>
+        <w:t>connect_sensors</w:t>
+      </w:r>
+      <w:proofErr w:type="spellEnd"/>
+    </w:p>
+    <w:p>
+      <w:pPr>
+        <w:pStyle w:val="Listenabsatz"/>
+        <w:numPr>
+          <w:ilvl w:val="2"/>
+          <w:numId w:val="3"/>
+        </w:numPr>
+        <w:jc w:val="both"/>
+        <w:rPr>
+          <w:rFonts w:cstheme="minorHAnsi"/>
+          <w:szCs w:val="24"/>
+        </w:rPr>
+      </w:pPr>
+      <w:proofErr w:type="spellStart"/>
+      <w:r>
+        <w:rPr>
+          <w:rFonts w:cstheme="minorHAnsi"/>
+          <w:szCs w:val="24"/>
+        </w:rPr>
         <w:t>ROS_publish</w:t>
+      </w:r>
+      <w:proofErr w:type="spellEnd"/>
+    </w:p>
+    <w:p>
+      <w:pPr>
+        <w:pStyle w:val="Listenabsatz"/>
+        <w:numPr>
+          <w:ilvl w:val="2"/>
+          <w:numId w:val="3"/>
+        </w:numPr>
+        <w:jc w:val="both"/>
+        <w:rPr>
+          <w:rFonts w:cstheme="minorHAnsi"/>
+          <w:szCs w:val="24"/>
+        </w:rPr>
+      </w:pPr>
+      <w:proofErr w:type="spellStart"/>
+      <w:r>
+        <w:rPr>
+          <w:rFonts w:cstheme="minorHAnsi"/>
+          <w:szCs w:val="24"/>
+        </w:rPr>
+        <w:t>ROS_CoP_Publish</w:t>
+      </w:r>
+      <w:proofErr w:type="spellEnd"/>
+    </w:p>
+    <w:p>
+      <w:pPr>
+        <w:pStyle w:val="Listenabsatz"/>
+        <w:numPr>
+          <w:ilvl w:val="2"/>
+          <w:numId w:val="3"/>
+        </w:numPr>
+        <w:jc w:val="both"/>
+        <w:rPr>
+          <w:rFonts w:cstheme="minorHAnsi"/>
+          <w:szCs w:val="24"/>
+        </w:rPr>
+      </w:pPr>
+      <w:proofErr w:type="spellStart"/>
+      <w:r>
+        <w:rPr>
+          <w:rFonts w:cstheme="minorHAnsi"/>
+          <w:szCs w:val="24"/>
+        </w:rPr>
+        <w:t>synch_acq</w:t>
+      </w:r>
+      <w:proofErr w:type="spellEnd"/>
+    </w:p>
+    <w:p>
+      <w:pPr>
+        <w:pStyle w:val="Listenabsatz"/>
+        <w:numPr>
+          <w:ilvl w:val="2"/>
+          <w:numId w:val="3"/>
+        </w:numPr>
+        <w:jc w:val="both"/>
+        <w:rPr>
+          <w:rFonts w:cstheme="minorHAnsi"/>
+          <w:szCs w:val="24"/>
+        </w:rPr>
+      </w:pPr>
+      <w:proofErr w:type="spellStart"/>
+      <w:r>
+        <w:rPr>
+          <w:rFonts w:cstheme="minorHAnsi"/>
+          <w:szCs w:val="24"/>
+        </w:rPr>
+        <w:t>synchronize_data</w:t>
       </w:r>
       <w:proofErr w:type="spellEnd"/>
     </w:p>
@@ -273,13 +404,15 @@
           <w:szCs w:val="24"/>
         </w:rPr>
       </w:pPr>
+      <w:proofErr w:type="spellStart"/>
       <w:r>
         <w:rPr>
           <w:rFonts w:cstheme="minorHAnsi"/>
           <w:szCs w:val="24"/>
         </w:rPr>
-        <w:t>final_ROS1_sub</w:t>
-      </w:r>
+        <w:t>Main_Subscriber</w:t>
+      </w:r>
+      <w:proofErr w:type="spellEnd"/>
     </w:p>
     <w:p>
       <w:pPr>
@@ -340,13 +473,15 @@
           <w:szCs w:val="24"/>
         </w:rPr>
       </w:pPr>
+      <w:proofErr w:type="spellStart"/>
       <w:r>
         <w:rPr>
           <w:rFonts w:cstheme="minorHAnsi"/>
           <w:szCs w:val="24"/>
         </w:rPr>
-        <w:t>ros1_header2table</w:t>
-      </w:r>
+        <w:t>make_table_point</w:t>
+      </w:r>
+      <w:proofErr w:type="spellEnd"/>
     </w:p>
     <w:p>
       <w:pPr>
@@ -361,13 +496,87 @@
           <w:szCs w:val="24"/>
         </w:rPr>
       </w:pPr>
+      <w:proofErr w:type="spellStart"/>
       <w:r>
         <w:rPr>
           <w:rFonts w:cstheme="minorHAnsi"/>
           <w:szCs w:val="24"/>
         </w:rPr>
+        <w:t>m</w:t>
+      </w:r>
+      <w:r>
+        <w:rPr>
+          <w:rFonts w:cstheme="minorHAnsi"/>
+          <w:szCs w:val="24"/>
+        </w:rPr>
+        <w:t>ake_table_</w:t>
+      </w:r>
+      <w:r>
+        <w:rPr>
+          <w:rFonts w:cstheme="minorHAnsi"/>
+          <w:szCs w:val="24"/>
+        </w:rPr>
+        <w:t>wrench</w:t>
+      </w:r>
+      <w:proofErr w:type="spellEnd"/>
+    </w:p>
+    <w:p>
+      <w:pPr>
+        <w:pStyle w:val="Listenabsatz"/>
+        <w:numPr>
+          <w:ilvl w:val="2"/>
+          <w:numId w:val="3"/>
+        </w:numPr>
+        <w:jc w:val="both"/>
+        <w:rPr>
+          <w:rFonts w:cstheme="minorHAnsi"/>
+          <w:szCs w:val="24"/>
+        </w:rPr>
+      </w:pPr>
+      <w:r>
+        <w:rPr>
+          <w:rFonts w:cstheme="minorHAnsi"/>
+          <w:szCs w:val="24"/>
+        </w:rPr>
+        <w:t>ros1_header2table</w:t>
+      </w:r>
+    </w:p>
+    <w:p>
+      <w:pPr>
+        <w:pStyle w:val="Listenabsatz"/>
+        <w:numPr>
+          <w:ilvl w:val="2"/>
+          <w:numId w:val="3"/>
+        </w:numPr>
+        <w:jc w:val="both"/>
+        <w:rPr>
+          <w:rFonts w:cstheme="minorHAnsi"/>
+          <w:szCs w:val="24"/>
+        </w:rPr>
+      </w:pPr>
+      <w:r>
+        <w:rPr>
+          <w:rFonts w:cstheme="minorHAnsi"/>
+          <w:szCs w:val="24"/>
+        </w:rPr>
         <w:t>ros1_wrench2table</w:t>
       </w:r>
+    </w:p>
+    <w:p>
+      <w:pPr>
+        <w:jc w:val="both"/>
+        <w:rPr>
+          <w:rFonts w:cstheme="minorHAnsi"/>
+          <w:szCs w:val="24"/>
+        </w:rPr>
+        <w:sectPr>
+          <w:footerReference w:type="default" r:id="rId11"/>
+          <w:pgSz w:w="12240" w:h="15840"/>
+          <w:pgMar w:top="1440" w:right="1440" w:bottom="1440" w:left="1440" w:header="708" w:footer="708" w:gutter="0"/>
+          <w:cols w:space="708"/>
+          <w:docGrid w:linePitch="360"/>
+        </w:sectPr>
+      </w:pPr>
     </w:p>
     <w:p>
       <w:pPr>
@@ -384,6 +593,7 @@
           <w:b/>
           <w:sz w:val="24"/>
         </w:rPr>
+        <w:lastRenderedPageBreak/>
         <w:t>Manual: Software data transmission</w:t>
       </w:r>
     </w:p>
@@ -423,13 +633,43 @@
         </w:rPr>
         <w:t xml:space="preserve"> with the script </w:t>
       </w:r>
+      <w:proofErr w:type="spellStart"/>
       <w:r>
         <w:rPr>
           <w:rFonts w:cstheme="minorHAnsi"/>
           <w:i/>
         </w:rPr>
-        <w:t>AutomaticStop_ROS1_pub</w:t>
-      </w:r>
+        <w:t>Main</w:t>
+      </w:r>
+      <w:r>
+        <w:rPr>
+          <w:rFonts w:cstheme="minorHAnsi"/>
+          <w:i/>
+        </w:rPr>
+        <w:t>_</w:t>
+      </w:r>
+      <w:r>
+        <w:rPr>
+          <w:rFonts w:cstheme="minorHAnsi"/>
+          <w:i/>
+        </w:rPr>
+        <w:t>P</w:t>
+      </w:r>
+      <w:r>
+        <w:rPr>
+          <w:rFonts w:cstheme="minorHAnsi"/>
+          <w:i/>
+        </w:rPr>
+        <w:t>ub</w:t>
+      </w:r>
+      <w:r>
+        <w:rPr>
+          <w:rFonts w:cstheme="minorHAnsi"/>
+          <w:i/>
+        </w:rPr>
+        <w:t>lisher</w:t>
+      </w:r>
+      <w:proofErr w:type="spellEnd"/>
       <w:r>
         <w:rPr>
           <w:rFonts w:cstheme="minorHAnsi"/>
@@ -440,7 +680,7 @@
         <w:rPr>
           <w:rFonts w:cstheme="minorHAnsi"/>
         </w:rPr>
-        <w:t xml:space="preserve">Type in </w:t>
+        <w:t xml:space="preserve">Type </w:t>
       </w:r>
       <w:proofErr w:type="spellStart"/>
       <w:r>
@@ -503,7 +743,7 @@
         <mc:AlternateContent>
           <mc:Choice Requires="wps">
             <w:drawing>
-              <wp:anchor distT="0" distB="0" distL="114300" distR="114300" simplePos="0" relativeHeight="251659264" behindDoc="0" locked="0" layoutInCell="1" allowOverlap="1">
+              <wp:anchor distT="0" distB="0" distL="114300" distR="114300" simplePos="0" relativeHeight="251659264" behindDoc="0" locked="0" layoutInCell="1" allowOverlap="1" wp14:anchorId="7C2FC54D" wp14:editId="4FB11089">
                 <wp:simplePos x="0" y="0"/>
                 <wp:positionH relativeFrom="column">
                   <wp:posOffset>1781175</wp:posOffset>
@@ -583,7 +823,7 @@
           </mc:Choice>
           <mc:Fallback>
             <w:pict>
-              <v:rect id="Rectangle 4" o:spid="_x0000_s1026" style="position:absolute;left:0;text-align:left;margin-left:140.25pt;margin-top:17.75pt;width:142.5pt;height:19.5pt;z-index:251659264;visibility:visible;mso-wrap-style:square;mso-width-percent:0;mso-height-percent:0;mso-wrap-distance-left:9pt;mso-wrap-distance-top:0;mso-wrap-distance-right:9pt;mso-wrap-distance-bottom:0;mso-position-horizontal:absolute;mso-position-horizontal-relative:text;mso-position-vertical:absolute;mso-position-vertical-relative:text;mso-width-percent:0;mso-height-percent:0;mso-width-relative:margin;mso-height-relative:margin;v-text-anchor:middle" o:gfxdata="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" fillcolor="#5b9bd5 [3204]" strokecolor="#1f4d78 [1604]" strokeweight="1pt">
+              <v:rect w14:anchorId="7C2FC54D" id="Rectangle 4" o:spid="_x0000_s1026" style="position:absolute;left:0;text-align:left;margin-left:140.25pt;margin-top:17.75pt;width:142.5pt;height:19.5pt;z-index:251659264;visibility:visible;mso-wrap-style:square;mso-width-percent:0;mso-height-percent:0;mso-wrap-distance-left:9pt;mso-wrap-distance-top:0;mso-wrap-distance-right:9pt;mso-wrap-distance-bottom:0;mso-position-horizontal:absolute;mso-position-horizontal-relative:text;mso-position-vertical:absolute;mso-position-vertical-relative:text;mso-width-percent:0;mso-height-percent:0;mso-width-relative:margin;mso-height-relative:margin;v-text-anchor:middle" o:gfxdata="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" fillcolor="#5b9bd5 [3204]" strokecolor="#1f4d78 [1604]" strokeweight="1pt">
                 <v:textbox>
                   <w:txbxContent>
                     <w:p>
@@ -613,7 +853,7 @@
           <w:noProof/>
         </w:rPr>
         <w:drawing>
-          <wp:inline distT="0" distB="0" distL="0" distR="0">
+          <wp:inline distT="0" distB="0" distL="0" distR="0" wp14:anchorId="56D43175" wp14:editId="257A3F9B">
             <wp:extent cx="5943600" cy="867410"/>
             <wp:effectExtent l="0" t="0" r="0" b="8890"/>
             <wp:docPr id="2" name="Picture 2"/>
@@ -628,7 +868,7 @@
                     <pic:cNvPicPr/>
                   </pic:nvPicPr>
                   <pic:blipFill>
-                    <a:blip r:embed="rId8">
+                    <a:blip r:embed="rId12">
                       <a:extLst>
                         <a:ext uri="{28A0092B-C50C-407E-A947-70E740481C1C}">
                           <a14:useLocalDpi xmlns:a14="http://schemas.microsoft.com/office/drawing/2010/main" val="0"/>
@@ -659,9 +899,6 @@
       <w:pPr>
         <w:pStyle w:val="Beschriftung"/>
         <w:jc w:val="both"/>
-        <w:rPr>
-          <w:rFonts w:cstheme="minorHAnsi"/>
-        </w:rPr>
       </w:pPr>
       <w:r>
         <w:t xml:space="preserve">Figure </w:t>
@@ -681,6 +918,7 @@
         <w:t>Node</w:t>
       </w:r>
     </w:p>
+    <w:p/>
     <w:p>
       <w:pPr>
         <w:pStyle w:val="Listenabsatz"/>
@@ -697,35 +935,27 @@
         <w:rPr>
           <w:rFonts w:cstheme="minorHAnsi"/>
         </w:rPr>
-        <w:t xml:space="preserve">Enter subject number into field ENTER VALUES. If the measurement is continuous, set </w:t>
-      </w:r>
-      <w:proofErr w:type="spellStart"/>
-      <w:r>
-        <w:rPr>
-          <w:rFonts w:cstheme="minorHAnsi"/>
-        </w:rPr>
-        <w:t>iscont</w:t>
-      </w:r>
-      <w:proofErr w:type="spellEnd"/>
-      <w:r>
-        <w:rPr>
-          <w:rFonts w:cstheme="minorHAnsi"/>
-        </w:rPr>
-        <w:t xml:space="preserve"> =1, if not set </w:t>
-      </w:r>
-      <w:proofErr w:type="spellStart"/>
-      <w:r>
-        <w:rPr>
-          <w:rFonts w:cstheme="minorHAnsi"/>
-        </w:rPr>
-        <w:t>iscont</w:t>
-      </w:r>
-      <w:proofErr w:type="spellEnd"/>
-      <w:r>
-        <w:rPr>
-          <w:rFonts w:cstheme="minorHAnsi"/>
-        </w:rPr>
-        <w:t xml:space="preserve"> =0 and add the duration time in seconds.</w:t>
+        <w:t>Enter subject number into field ENTER VALUES</w:t>
+      </w:r>
+      <w:r>
+        <w:rPr>
+          <w:rFonts w:cstheme="minorHAnsi"/>
+        </w:rPr>
+        <w:t xml:space="preserve">. </w:t>
+      </w:r>
+      <w:commentRangeStart w:id="1"/>
+      <w:r>
+        <w:rPr>
+          <w:rFonts w:cstheme="minorHAnsi"/>
+        </w:rPr>
+        <w:t>Moreover, add the com ports of the shimmer sensors as cells made from strings.</w:t>
+      </w:r>
+      <w:commentRangeEnd w:id="1"/>
+      <w:r>
+        <w:rPr>
+          <w:rStyle w:val="Kommentarzeichen"/>
+        </w:rPr>
+        <w:commentReference w:id="1"/>
       </w:r>
     </w:p>
     <w:p>
@@ -735,14 +965,13 @@
       </w:pPr>
       <w:r>
         <w:rPr>
-          <w:rFonts w:cstheme="minorHAnsi"/>
           <w:noProof/>
         </w:rPr>
         <w:drawing>
-          <wp:inline distT="0" distB="0" distL="0" distR="0">
-            <wp:extent cx="5677692" cy="1047896"/>
-            <wp:effectExtent l="0" t="0" r="0" b="0"/>
-            <wp:docPr id="3" name="Picture 3"/>
+          <wp:inline distT="0" distB="0" distL="0" distR="0" wp14:anchorId="5DE6D893" wp14:editId="7C0F733D">
+            <wp:extent cx="3762900" cy="676369"/>
+            <wp:effectExtent l="0" t="0" r="9525" b="9525"/>
+            <wp:docPr id="9" name="Grafik 9" descr="Ein Bild, das Text enthält.&#10;&#10;Automatisch generierte Beschreibung"/>
             <wp:cNvGraphicFramePr>
               <a:graphicFrameLocks xmlns:a="http://schemas.openxmlformats.org/drawingml/2006/main" noChangeAspect="1"/>
             </wp:cNvGraphicFramePr>
@@ -750,11 +979,11 @@
               <a:graphicData uri="http://schemas.openxmlformats.org/drawingml/2006/picture">
                 <pic:pic xmlns:pic="http://schemas.openxmlformats.org/drawingml/2006/picture">
                   <pic:nvPicPr>
-                    <pic:cNvPr id="3" name="Step2.PNG"/>
+                    <pic:cNvPr id="9" name="Screen1.PNG"/>
                     <pic:cNvPicPr/>
                   </pic:nvPicPr>
                   <pic:blipFill>
-                    <a:blip r:embed="rId9">
+                    <a:blip r:embed="rId13">
                       <a:extLst>
                         <a:ext uri="{28A0092B-C50C-407E-A947-70E740481C1C}">
                           <a14:useLocalDpi xmlns:a14="http://schemas.microsoft.com/office/drawing/2010/main" val="0"/>
@@ -768,7 +997,7 @@
                   <pic:spPr>
                     <a:xfrm>
                       <a:off x="0" y="0"/>
-                      <a:ext cx="5677692" cy="1047896"/>
+                      <a:ext cx="3762900" cy="676369"/>
                     </a:xfrm>
                     <a:prstGeom prst="rect">
                       <a:avLst/>
@@ -802,7 +1031,6 @@
       </w:r>
     </w:p>
     <w:p/>
-    <w:p/>
     <w:p>
       <w:pPr>
         <w:pStyle w:val="Listenabsatz"/>
@@ -819,77 +1047,97 @@
         <w:rPr>
           <w:rFonts w:cstheme="minorHAnsi"/>
         </w:rPr>
-        <w:lastRenderedPageBreak/>
-        <w:t>Create the ROS node for the subscriber</w:t>
-      </w:r>
-      <w:r>
-        <w:rPr>
-          <w:rFonts w:cstheme="minorHAnsi"/>
-        </w:rPr>
-        <w:t xml:space="preserve"> with the script </w:t>
-      </w:r>
+        <w:t xml:space="preserve">For connecting the </w:t>
+      </w:r>
+      <w:r>
+        <w:rPr>
+          <w:rFonts w:cstheme="minorHAnsi"/>
+        </w:rPr>
+        <w:t>subscriber</w:t>
+      </w:r>
+      <w:r>
+        <w:rPr>
+          <w:rFonts w:cstheme="minorHAnsi"/>
+        </w:rPr>
+        <w:t xml:space="preserve"> </w:t>
+      </w:r>
+      <w:r>
+        <w:rPr>
+          <w:rFonts w:cstheme="minorHAnsi"/>
+        </w:rPr>
+        <w:t>to the publisher open</w:t>
+      </w:r>
+      <w:r>
+        <w:rPr>
+          <w:rFonts w:cstheme="minorHAnsi"/>
+        </w:rPr>
+        <w:t xml:space="preserve"> the script </w:t>
+      </w:r>
+      <w:proofErr w:type="spellStart"/>
       <w:r>
         <w:rPr>
           <w:rFonts w:cstheme="minorHAnsi"/>
           <w:i/>
         </w:rPr>
-        <w:t>final</w:t>
-      </w:r>
+        <w:t>Main_Subscriber</w:t>
+      </w:r>
+      <w:proofErr w:type="spellEnd"/>
       <w:r>
         <w:rPr>
           <w:rFonts w:cstheme="minorHAnsi"/>
           <w:i/>
         </w:rPr>
-        <w:t>_ROS1_sub</w:t>
-      </w:r>
-      <w:r>
-        <w:rPr>
-          <w:rFonts w:cstheme="minorHAnsi"/>
-        </w:rPr>
-        <w:t xml:space="preserve">. Type in </w:t>
+        <w:t xml:space="preserve"> </w:t>
+      </w:r>
+      <w:r>
+        <w:rPr>
+          <w:rFonts w:cstheme="minorHAnsi"/>
+          <w:iCs/>
+        </w:rPr>
+        <w:t>and</w:t>
+      </w:r>
+      <w:r>
+        <w:rPr>
+          <w:rFonts w:cstheme="minorHAnsi"/>
+          <w:i/>
+        </w:rPr>
+        <w:t xml:space="preserve"> </w:t>
+      </w:r>
+      <w:r>
+        <w:rPr>
+          <w:rFonts w:cstheme="minorHAnsi"/>
+          <w:iCs/>
+        </w:rPr>
+        <w:t>enter</w:t>
+      </w:r>
+      <w:r>
+        <w:rPr>
+          <w:rFonts w:cstheme="minorHAnsi"/>
+          <w:iCs/>
+        </w:rPr>
+        <w:t xml:space="preserve"> the </w:t>
       </w:r>
       <w:proofErr w:type="spellStart"/>
       <w:r>
         <w:rPr>
           <w:rFonts w:cstheme="minorHAnsi"/>
-          <w:i/>
-        </w:rPr>
-        <w:t>rosinit</w:t>
+          <w:iCs/>
+        </w:rPr>
+        <w:t>ip</w:t>
       </w:r>
       <w:proofErr w:type="spellEnd"/>
       <w:r>
         <w:rPr>
           <w:rFonts w:cstheme="minorHAnsi"/>
-          <w:i/>
-        </w:rPr>
-        <w:t>(‘</w:t>
-      </w:r>
-      <w:proofErr w:type="spellStart"/>
-      <w:r>
-        <w:rPr>
-          <w:rFonts w:cstheme="minorHAnsi"/>
-        </w:rPr>
-        <w:t>ROSMasterN</w:t>
-      </w:r>
-      <w:r>
-        <w:rPr>
-          <w:rFonts w:cstheme="minorHAnsi"/>
-        </w:rPr>
-        <w:t>ame</w:t>
-      </w:r>
-      <w:proofErr w:type="spellEnd"/>
-      <w:r>
-        <w:rPr>
-          <w:rFonts w:cstheme="minorHAnsi"/>
-          <w:i/>
-        </w:rPr>
-        <w:t>’)</w:t>
-      </w:r>
-      <w:r>
-        <w:rPr>
-          <w:rFonts w:cstheme="minorHAnsi"/>
-        </w:rPr>
-        <w:t xml:space="preserve"> and add the name of the ROS master that was created above</w:t>
+          <w:iCs/>
+        </w:rPr>
+        <w:t xml:space="preserve"> address or the name of the ROS master</w:t>
+      </w:r>
+      <w:r>
+        <w:rPr>
+          <w:rFonts w:cstheme="minorHAnsi"/>
+        </w:rPr>
+        <w:t xml:space="preserve"> was created above</w:t>
       </w:r>
       <w:r>
         <w:rPr>
@@ -901,13 +1149,33 @@
         <w:rPr>
           <w:rFonts w:cstheme="minorHAnsi"/>
         </w:rPr>
-        <w:t xml:space="preserve"> in between the brackets</w:t>
+        <w:t xml:space="preserve"> </w:t>
+      </w:r>
+      <w:r>
+        <w:rPr>
+          <w:rFonts w:cstheme="minorHAnsi"/>
+        </w:rPr>
+        <w:t xml:space="preserve">into field ENTER </w:t>
+      </w:r>
+      <w:proofErr w:type="gramStart"/>
+      <w:r>
+        <w:rPr>
+          <w:rFonts w:cstheme="minorHAnsi"/>
+        </w:rPr>
+        <w:t>VALUES.</w:t>
       </w:r>
       <w:r>
         <w:rPr>
           <w:rFonts w:cstheme="minorHAnsi"/>
         </w:rPr>
         <w:t>.</w:t>
+      </w:r>
+      <w:proofErr w:type="gramEnd"/>
+      <w:r>
+        <w:rPr>
+          <w:rFonts w:cstheme="minorHAnsi"/>
+        </w:rPr>
+        <w:t xml:space="preserve"> Further, add the subject number. </w:t>
       </w:r>
     </w:p>
     <w:p>
@@ -923,16 +1191,16 @@
         <mc:AlternateContent>
           <mc:Choice Requires="wps">
             <w:drawing>
-              <wp:anchor distT="0" distB="0" distL="114300" distR="114300" simplePos="0" relativeHeight="251661312" behindDoc="0" locked="0" layoutInCell="1" allowOverlap="1" wp14:anchorId="64342981" wp14:editId="40293798">
+              <wp:anchor distT="0" distB="0" distL="114300" distR="114300" simplePos="0" relativeHeight="251661312" behindDoc="0" locked="0" layoutInCell="1" allowOverlap="1" wp14:anchorId="77C4E451" wp14:editId="5777ECB0">
                 <wp:simplePos x="0" y="0"/>
                 <wp:positionH relativeFrom="column">
-                  <wp:posOffset>933450</wp:posOffset>
+                  <wp:posOffset>925033</wp:posOffset>
                 </wp:positionH>
                 <wp:positionV relativeFrom="paragraph">
-                  <wp:posOffset>132715</wp:posOffset>
+                  <wp:posOffset>680483</wp:posOffset>
                 </wp:positionV>
-                <wp:extent cx="1685925" cy="238125"/>
-                <wp:effectExtent l="0" t="0" r="28575" b="28575"/>
+                <wp:extent cx="2445488" cy="287079"/>
+                <wp:effectExtent l="0" t="0" r="12065" b="17780"/>
                 <wp:wrapNone/>
                 <wp:docPr id="6" name="Rectangle 6"/>
                 <wp:cNvGraphicFramePr/>
@@ -943,7 +1211,7 @@
                       <wps:spPr>
                         <a:xfrm>
                           <a:off x="0" y="0"/>
-                          <a:ext cx="1685925" cy="238125"/>
+                          <a:ext cx="2445488" cy="287079"/>
                         </a:xfrm>
                         <a:prstGeom prst="rect">
                           <a:avLst/>
@@ -1003,7 +1271,7 @@
           </mc:Choice>
           <mc:Fallback>
             <w:pict>
-              <v:rect w14:anchorId="64342981" id="Rectangle 6" o:spid="_x0000_s1027" style="position:absolute;left:0;text-align:left;margin-left:73.5pt;margin-top:10.45pt;width:132.75pt;height:18.75pt;z-index:251661312;visibility:visible;mso-wrap-style:square;mso-width-percent:0;mso-height-percent:0;mso-wrap-distance-left:9pt;mso-wrap-distance-top:0;mso-wrap-distance-right:9pt;mso-wrap-distance-bottom:0;mso-position-horizontal:absolute;mso-position-horizontal-relative:text;mso-position-vertical:absolute;mso-position-vertical-relative:text;mso-width-percent:0;mso-height-percent:0;mso-width-relative:margin;mso-height-relative:margin;v-text-anchor:middle" o:gfxdata="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" fillcolor="#5b9bd5 [3204]" strokecolor="#1f4d78 [1604]" strokeweight="1pt">
+              <v:rect w14:anchorId="77C4E451" id="Rectangle 6" o:spid="_x0000_s1027" style="position:absolute;left:0;text-align:left;margin-left:72.85pt;margin-top:53.6pt;width:192.55pt;height:22.6pt;z-index:251661312;visibility:visible;mso-wrap-style:square;mso-width-percent:0;mso-height-percent:0;mso-wrap-distance-left:9pt;mso-wrap-distance-top:0;mso-wrap-distance-right:9pt;mso-wrap-distance-bottom:0;mso-position-horizontal:absolute;mso-position-horizontal-relative:text;mso-position-vertical:absolute;mso-position-vertical-relative:text;mso-width-percent:0;mso-height-percent:0;mso-width-relative:margin;mso-height-relative:margin;v-text-anchor:middle" o:gfxdata="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" fillcolor="#5b9bd5 [3204]" strokecolor="#1f4d78 [1604]" strokeweight="1pt">
                 <v:textbox>
                   <w:txbxContent>
                     <w:p>
@@ -1029,14 +1297,13 @@
       </w:r>
       <w:r>
         <w:rPr>
-          <w:rFonts w:cstheme="minorHAnsi"/>
           <w:noProof/>
         </w:rPr>
         <w:drawing>
-          <wp:inline distT="0" distB="0" distL="0" distR="0">
-            <wp:extent cx="5943600" cy="687070"/>
-            <wp:effectExtent l="0" t="0" r="0" b="0"/>
-            <wp:docPr id="5" name="Picture 5"/>
+          <wp:inline distT="0" distB="0" distL="0" distR="0" wp14:anchorId="2EC0001E" wp14:editId="16D1531F">
+            <wp:extent cx="3839111" cy="1019317"/>
+            <wp:effectExtent l="0" t="0" r="9525" b="9525"/>
+            <wp:docPr id="17" name="Grafik 17" descr="Ein Bild, das Text enthält.&#10;&#10;Automatisch generierte Beschreibung"/>
             <wp:cNvGraphicFramePr>
               <a:graphicFrameLocks xmlns:a="http://schemas.openxmlformats.org/drawingml/2006/main" noChangeAspect="1"/>
             </wp:cNvGraphicFramePr>
@@ -1044,11 +1311,11 @@
               <a:graphicData uri="http://schemas.openxmlformats.org/drawingml/2006/picture">
                 <pic:pic xmlns:pic="http://schemas.openxmlformats.org/drawingml/2006/picture">
                   <pic:nvPicPr>
-                    <pic:cNvPr id="5" name="Step3_mod.png"/>
+                    <pic:cNvPr id="17" name="Screen2.PNG"/>
                     <pic:cNvPicPr/>
                   </pic:nvPicPr>
                   <pic:blipFill>
-                    <a:blip r:embed="rId10">
+                    <a:blip r:embed="rId14">
                       <a:extLst>
                         <a:ext uri="{28A0092B-C50C-407E-A947-70E740481C1C}">
                           <a14:useLocalDpi xmlns:a14="http://schemas.microsoft.com/office/drawing/2010/main" val="0"/>
@@ -1062,7 +1329,7 @@
                   <pic:spPr>
                     <a:xfrm>
                       <a:off x="0" y="0"/>
-                      <a:ext cx="5943600" cy="687070"/>
+                      <a:ext cx="3839111" cy="1019317"/>
                     </a:xfrm>
                     <a:prstGeom prst="rect">
                       <a:avLst/>
@@ -1115,50 +1382,22 @@
       </w:pPr>
       <w:r>
         <w:rPr>
-          <w:rFonts w:cstheme="minorHAnsi"/>
-        </w:rPr>
-        <w:t>Enter subject number into field ENTER VALUES. Additionally, enter the duration time</w:t>
-      </w:r>
-      <w:r>
-        <w:rPr>
-          <w:rFonts w:cstheme="minorHAnsi"/>
-        </w:rPr>
-        <w:t xml:space="preserve"> in seconds</w:t>
-      </w:r>
-      <w:r>
-        <w:rPr>
-          <w:rFonts w:cstheme="minorHAnsi"/>
-        </w:rPr>
-        <w:t xml:space="preserve"> you want </w:t>
-      </w:r>
-      <w:r>
-        <w:rPr>
-          <w:rFonts w:cstheme="minorHAnsi"/>
-        </w:rPr>
-        <w:t>to receive data from</w:t>
-      </w:r>
-      <w:r>
-        <w:rPr>
-          <w:rFonts w:cstheme="minorHAnsi"/>
-        </w:rPr>
-        <w:t>.</w:t>
-      </w:r>
-    </w:p>
-    <w:p>
-      <w:pPr>
-        <w:keepNext/>
-        <w:jc w:val="both"/>
-      </w:pPr>
-      <w:r>
-        <w:rPr>
-          <w:rFonts w:cstheme="minorHAnsi"/>
           <w:noProof/>
         </w:rPr>
+        <w:lastRenderedPageBreak/>
         <w:drawing>
-          <wp:inline distT="0" distB="0" distL="0" distR="0">
-            <wp:extent cx="3820058" cy="1066949"/>
-            <wp:effectExtent l="0" t="0" r="9525" b="0"/>
-            <wp:docPr id="7" name="Picture 7"/>
+          <wp:anchor distT="0" distB="0" distL="114300" distR="114300" simplePos="0" relativeHeight="251667456" behindDoc="0" locked="0" layoutInCell="1" allowOverlap="1" wp14:anchorId="5E03203B" wp14:editId="6B82E708">
+            <wp:simplePos x="0" y="0"/>
+            <wp:positionH relativeFrom="margin">
+              <wp:posOffset>-635</wp:posOffset>
+            </wp:positionH>
+            <wp:positionV relativeFrom="paragraph">
+              <wp:posOffset>459120</wp:posOffset>
+            </wp:positionV>
+            <wp:extent cx="3388995" cy="3043555"/>
+            <wp:effectExtent l="0" t="0" r="1905" b="4445"/>
+            <wp:wrapTopAndBottom/>
+            <wp:docPr id="1" name="Picture 8"/>
             <wp:cNvGraphicFramePr>
               <a:graphicFrameLocks xmlns:a="http://schemas.openxmlformats.org/drawingml/2006/main" noChangeAspect="1"/>
             </wp:cNvGraphicFramePr>
@@ -1166,11 +1405,11 @@
               <a:graphicData uri="http://schemas.openxmlformats.org/drawingml/2006/picture">
                 <pic:pic xmlns:pic="http://schemas.openxmlformats.org/drawingml/2006/picture">
                   <pic:nvPicPr>
-                    <pic:cNvPr id="7" name="Step4.PNG"/>
+                    <pic:cNvPr id="8" name="Step5.PNG"/>
                     <pic:cNvPicPr/>
                   </pic:nvPicPr>
                   <pic:blipFill>
-                    <a:blip r:embed="rId11">
+                    <a:blip r:embed="rId15">
                       <a:extLst>
                         <a:ext uri="{28A0092B-C50C-407E-A947-70E740481C1C}">
                           <a14:useLocalDpi xmlns:a14="http://schemas.microsoft.com/office/drawing/2010/main" val="0"/>
@@ -1184,7 +1423,7 @@
                   <pic:spPr>
                     <a:xfrm>
                       <a:off x="0" y="0"/>
-                      <a:ext cx="3820058" cy="1066949"/>
+                      <a:ext cx="3388995" cy="3043555"/>
                     </a:xfrm>
                     <a:prstGeom prst="rect">
                       <a:avLst/>
@@ -1193,282 +1432,9 @@
                 </pic:pic>
               </a:graphicData>
             </a:graphic>
-          </wp:inline>
+          </wp:anchor>
         </w:drawing>
       </w:r>
-    </w:p>
-    <w:p>
-      <w:pPr>
-        <w:pStyle w:val="Beschriftung"/>
-        <w:jc w:val="both"/>
-        <w:rPr>
-          <w:rFonts w:cstheme="minorHAnsi"/>
-        </w:rPr>
-      </w:pPr>
-      <w:r>
-        <w:t xml:space="preserve">Figure </w:t>
-      </w:r>
-      <w:fldSimple w:instr=" SEQ Figure \* ARABIC ">
-        <w:r>
-          <w:rPr>
-            <w:noProof/>
-          </w:rPr>
-          <w:t>4</w:t>
-        </w:r>
-      </w:fldSimple>
-      <w:r>
-        <w:t>: Enter relevant information for subscriber</w:t>
-      </w:r>
-    </w:p>
-    <w:p>
-      <w:pPr>
-        <w:pStyle w:val="Listenabsatz"/>
-        <w:numPr>
-          <w:ilvl w:val="0"/>
-          <w:numId w:val="2"/>
-        </w:numPr>
-        <w:jc w:val="both"/>
-        <w:rPr>
-          <w:rFonts w:cstheme="minorHAnsi"/>
-        </w:rPr>
-      </w:pPr>
-      <w:r>
-        <w:rPr>
-          <w:rFonts w:cstheme="minorHAnsi"/>
-        </w:rPr>
-        <w:t>S</w:t>
-      </w:r>
-      <w:r>
-        <w:rPr>
-          <w:rFonts w:cstheme="minorHAnsi"/>
-        </w:rPr>
-        <w:t xml:space="preserve">tart running the script of the subscriber. A GUI will open. </w:t>
-      </w:r>
-    </w:p>
-    <w:p>
-      <w:pPr>
-        <w:keepNext/>
-        <w:jc w:val="both"/>
-      </w:pPr>
-      <w:r>
-        <w:rPr>
-          <w:noProof/>
-        </w:rPr>
-        <w:t xml:space="preserve"> </w:t>
-      </w:r>
-      <w:r>
-        <w:rPr>
-          <w:rFonts w:cstheme="minorHAnsi"/>
-          <w:noProof/>
-        </w:rPr>
-        <w:drawing>
-          <wp:inline distT="0" distB="0" distL="0" distR="0">
-            <wp:extent cx="3829584" cy="3439005"/>
-            <wp:effectExtent l="0" t="0" r="0" b="9525"/>
-            <wp:docPr id="8" name="Picture 8"/>
-            <wp:cNvGraphicFramePr>
-              <a:graphicFrameLocks xmlns:a="http://schemas.openxmlformats.org/drawingml/2006/main" noChangeAspect="1"/>
-            </wp:cNvGraphicFramePr>
-            <a:graphic xmlns:a="http://schemas.openxmlformats.org/drawingml/2006/main">
-              <a:graphicData uri="http://schemas.openxmlformats.org/drawingml/2006/picture">
-                <pic:pic xmlns:pic="http://schemas.openxmlformats.org/drawingml/2006/picture">
-                  <pic:nvPicPr>
-                    <pic:cNvPr id="8" name="Step5.PNG"/>
-                    <pic:cNvPicPr/>
-                  </pic:nvPicPr>
-                  <pic:blipFill>
-                    <a:blip r:embed="rId12">
-                      <a:extLst>
-                        <a:ext uri="{28A0092B-C50C-407E-A947-70E740481C1C}">
-                          <a14:useLocalDpi xmlns:a14="http://schemas.microsoft.com/office/drawing/2010/main" val="0"/>
-                        </a:ext>
-                      </a:extLst>
-                    </a:blip>
-                    <a:stretch>
-                      <a:fillRect/>
-                    </a:stretch>
-                  </pic:blipFill>
-                  <pic:spPr>
-                    <a:xfrm>
-                      <a:off x="0" y="0"/>
-                      <a:ext cx="3829584" cy="3439005"/>
-                    </a:xfrm>
-                    <a:prstGeom prst="rect">
-                      <a:avLst/>
-                    </a:prstGeom>
-                  </pic:spPr>
-                </pic:pic>
-              </a:graphicData>
-            </a:graphic>
-          </wp:inline>
-        </w:drawing>
-      </w:r>
-    </w:p>
-    <w:p>
-      <w:pPr>
-        <w:pStyle w:val="Beschriftung"/>
-        <w:jc w:val="both"/>
-      </w:pPr>
-      <w:r>
-        <w:t xml:space="preserve">Figure </w:t>
-      </w:r>
-      <w:fldSimple w:instr=" SEQ Figure \* ARABIC ">
-        <w:r>
-          <w:rPr>
-            <w:noProof/>
-          </w:rPr>
-          <w:t>5</w:t>
-        </w:r>
-      </w:fldSimple>
-      <w:r>
-        <w:t>: GUI for the subscriber</w:t>
-      </w:r>
-    </w:p>
-    <w:p>
-      <w:pPr>
-        <w:jc w:val="both"/>
-      </w:pPr>
-    </w:p>
-    <w:p>
-      <w:pPr>
-        <w:jc w:val="both"/>
-      </w:pPr>
-    </w:p>
-    <w:p>
-      <w:pPr>
-        <w:pStyle w:val="Listenabsatz"/>
-        <w:numPr>
-          <w:ilvl w:val="0"/>
-          <w:numId w:val="2"/>
-        </w:numPr>
-        <w:jc w:val="both"/>
-        <w:rPr>
-          <w:rFonts w:cstheme="minorHAnsi"/>
-        </w:rPr>
-      </w:pPr>
-      <w:r>
-        <w:rPr>
-          <w:rFonts w:cstheme="minorHAnsi"/>
-        </w:rPr>
-        <w:lastRenderedPageBreak/>
-        <w:t>Then start running the script of the publisher. If the measurement is not continuous but</w:t>
-      </w:r>
-      <w:r>
-        <w:rPr>
-          <w:rFonts w:cstheme="minorHAnsi"/>
-        </w:rPr>
-        <w:t xml:space="preserve"> lasts for a certain amount of time, no additional</w:t>
-      </w:r>
-      <w:r>
-        <w:rPr>
-          <w:rFonts w:cstheme="minorHAnsi"/>
-        </w:rPr>
-        <w:t xml:space="preserve"> steps need to be taken. If the</w:t>
-      </w:r>
-      <w:r>
-        <w:rPr>
-          <w:rFonts w:cstheme="minorHAnsi"/>
-        </w:rPr>
-        <w:t xml:space="preserve"> </w:t>
-      </w:r>
-      <w:r>
-        <w:rPr>
-          <w:rFonts w:cstheme="minorHAnsi"/>
-        </w:rPr>
-        <w:t xml:space="preserve">measurement is continuous, a figure window pops up. </w:t>
-      </w:r>
-    </w:p>
-    <w:p>
-      <w:pPr>
-        <w:pStyle w:val="Listenabsatz"/>
-        <w:keepNext/>
-        <w:ind w:left="360"/>
-        <w:jc w:val="both"/>
-      </w:pPr>
-      <w:r>
-        <w:rPr>
-          <w:rFonts w:cstheme="minorHAnsi"/>
-          <w:noProof/>
-        </w:rPr>
-        <w:drawing>
-          <wp:inline distT="0" distB="0" distL="0" distR="0">
-            <wp:extent cx="5943600" cy="3376930"/>
-            <wp:effectExtent l="0" t="0" r="0" b="0"/>
-            <wp:docPr id="10" name="Picture 10"/>
-            <wp:cNvGraphicFramePr>
-              <a:graphicFrameLocks xmlns:a="http://schemas.openxmlformats.org/drawingml/2006/main" noChangeAspect="1"/>
-            </wp:cNvGraphicFramePr>
-            <a:graphic xmlns:a="http://schemas.openxmlformats.org/drawingml/2006/main">
-              <a:graphicData uri="http://schemas.openxmlformats.org/drawingml/2006/picture">
-                <pic:pic xmlns:pic="http://schemas.openxmlformats.org/drawingml/2006/picture">
-                  <pic:nvPicPr>
-                    <pic:cNvPr id="10" name="Step6.PNG"/>
-                    <pic:cNvPicPr/>
-                  </pic:nvPicPr>
-                  <pic:blipFill>
-                    <a:blip r:embed="rId13">
-                      <a:extLst>
-                        <a:ext uri="{28A0092B-C50C-407E-A947-70E740481C1C}">
-                          <a14:useLocalDpi xmlns:a14="http://schemas.microsoft.com/office/drawing/2010/main" val="0"/>
-                        </a:ext>
-                      </a:extLst>
-                    </a:blip>
-                    <a:stretch>
-                      <a:fillRect/>
-                    </a:stretch>
-                  </pic:blipFill>
-                  <pic:spPr>
-                    <a:xfrm>
-                      <a:off x="0" y="0"/>
-                      <a:ext cx="5943600" cy="3376930"/>
-                    </a:xfrm>
-                    <a:prstGeom prst="rect">
-                      <a:avLst/>
-                    </a:prstGeom>
-                  </pic:spPr>
-                </pic:pic>
-              </a:graphicData>
-            </a:graphic>
-          </wp:inline>
-        </w:drawing>
-      </w:r>
-    </w:p>
-    <w:p>
-      <w:pPr>
-        <w:pStyle w:val="Beschriftung"/>
-        <w:jc w:val="both"/>
-      </w:pPr>
-      <w:r>
-        <w:t xml:space="preserve">Figure </w:t>
-      </w:r>
-      <w:fldSimple w:instr=" SEQ Figure \* ARABIC ">
-        <w:r>
-          <w:rPr>
-            <w:noProof/>
-          </w:rPr>
-          <w:t>6</w:t>
-        </w:r>
-      </w:fldSimple>
-      <w:r>
-        <w:t>: Figure pop up for continuous acquisition</w:t>
-      </w:r>
-      <w:r>
-        <w:t xml:space="preserve"> </w:t>
-      </w:r>
-    </w:p>
-    <w:p/>
-    <w:p>
-      <w:pPr>
-        <w:pStyle w:val="Listenabsatz"/>
-        <w:numPr>
-          <w:ilvl w:val="0"/>
-          <w:numId w:val="2"/>
-        </w:numPr>
-        <w:jc w:val="both"/>
-        <w:rPr>
-          <w:rFonts w:cstheme="minorHAnsi"/>
-        </w:rPr>
-      </w:pPr>
       <w:r>
         <w:rPr>
           <w:rFonts w:cstheme="minorHAnsi"/>
@@ -1477,13 +1443,13 @@
         <mc:AlternateContent>
           <mc:Choice Requires="wps">
             <w:drawing>
-              <wp:anchor distT="0" distB="0" distL="114300" distR="114300" simplePos="0" relativeHeight="251666432" behindDoc="0" locked="0" layoutInCell="1" allowOverlap="1" wp14:anchorId="0EC77427" wp14:editId="14BFA5FB">
+              <wp:anchor distT="0" distB="0" distL="114300" distR="114300" simplePos="0" relativeHeight="251668480" behindDoc="0" locked="0" layoutInCell="1" allowOverlap="1" wp14:anchorId="776E8607" wp14:editId="123104D3">
                 <wp:simplePos x="0" y="0"/>
                 <wp:positionH relativeFrom="column">
-                  <wp:posOffset>600890</wp:posOffset>
+                  <wp:posOffset>356147</wp:posOffset>
                 </wp:positionH>
                 <wp:positionV relativeFrom="paragraph">
-                  <wp:posOffset>1262017</wp:posOffset>
+                  <wp:posOffset>1559205</wp:posOffset>
                 </wp:positionV>
                 <wp:extent cx="1162595" cy="581025"/>
                 <wp:effectExtent l="19050" t="19050" r="19050" b="28575"/>
@@ -1542,13 +1508,41 @@
           </mc:Choice>
           <mc:Fallback>
             <w:pict>
-              <v:rect w14:anchorId="5E6250E2" id="Rectangle 16" o:spid="_x0000_s1026" style="position:absolute;margin-left:47.3pt;margin-top:99.35pt;width:91.55pt;height:45.75pt;z-index:251666432;visibility:visible;mso-wrap-style:square;mso-width-percent:0;mso-wrap-distance-left:9pt;mso-wrap-distance-top:0;mso-wrap-distance-right:9pt;mso-wrap-distance-bottom:0;mso-position-horizontal:absolute;mso-position-horizontal-relative:text;mso-position-vertical:absolute;mso-position-vertical-relative:text;mso-width-percent:0;mso-width-relative:margin;v-text-anchor:middle" o:gfxdata="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" filled="f" strokecolor="#c00000" strokeweight="2.25pt"/>
+              <v:rect w14:anchorId="44548E33" id="Rectangle 16" o:spid="_x0000_s1026" style="position:absolute;margin-left:28.05pt;margin-top:122.75pt;width:91.55pt;height:45.75pt;z-index:251668480;visibility:visible;mso-wrap-style:square;mso-width-percent:0;mso-wrap-distance-left:9pt;mso-wrap-distance-top:0;mso-wrap-distance-right:9pt;mso-wrap-distance-bottom:0;mso-position-horizontal:absolute;mso-position-horizontal-relative:text;mso-position-vertical:absolute;mso-position-vertical-relative:text;mso-width-percent:0;mso-width-relative:margin;v-text-anchor:middle" o:gfxdata="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" filled="f" strokecolor="#c00000" strokeweight="2.25pt"/>
             </w:pict>
           </mc:Fallback>
         </mc:AlternateContent>
       </w:r>
       <w:r>
-        <w:t>Press the Start Streaming Button of the Subscriber.</w:t>
+        <w:rPr>
+          <w:rFonts w:cstheme="minorHAnsi"/>
+        </w:rPr>
+        <w:t>S</w:t>
+      </w:r>
+      <w:r>
+        <w:rPr>
+          <w:rFonts w:cstheme="minorHAnsi"/>
+        </w:rPr>
+        <w:t xml:space="preserve">tart running the script of the subscriber. A GUI will open. </w:t>
+      </w:r>
+      <w:r>
+        <w:rPr>
+          <w:rFonts w:cstheme="minorHAnsi"/>
+        </w:rPr>
+        <w:t xml:space="preserve"> </w:t>
+      </w:r>
+      <w:r>
+        <w:t xml:space="preserve">Press the </w:t>
+      </w:r>
+      <w:r>
+        <w:rPr>
+          <w:b/>
+          <w:bCs/>
+        </w:rPr>
+        <w:t>Start Streaming</w:t>
+      </w:r>
+      <w:r>
+        <w:t xml:space="preserve"> Button of the Subscriber.</w:t>
       </w:r>
       <w:r>
         <w:rPr>
@@ -1557,15 +1551,71 @@
         </w:rPr>
         <w:t xml:space="preserve"> </w:t>
       </w:r>
+      <w:bookmarkStart w:id="2" w:name="_GoBack"/>
+      <w:bookmarkEnd w:id="2"/>
+    </w:p>
+    <w:p>
+      <w:pPr>
+        <w:pStyle w:val="Beschriftung"/>
+        <w:jc w:val="both"/>
+      </w:pPr>
+      <w:r>
+        <w:t xml:space="preserve">Figure </w:t>
+      </w:r>
+      <w:r>
+        <w:fldChar w:fldCharType="begin"/>
+      </w:r>
+      <w:r>
+        <w:instrText xml:space="preserve"> SEQ Figure \* ARABIC </w:instrText>
+      </w:r>
+      <w:r>
+        <w:fldChar w:fldCharType="separate"/>
+      </w:r>
       <w:r>
         <w:rPr>
           <w:noProof/>
         </w:rPr>
+        <w:t>7</w:t>
+      </w:r>
+      <w:r>
+        <w:rPr>
+          <w:noProof/>
+        </w:rPr>
+        <w:fldChar w:fldCharType="end"/>
+      </w:r>
+      <w:r>
+        <w:t>: GUI for the subscriber</w:t>
+      </w:r>
+    </w:p>
+    <w:p>
+      <w:pPr>
+        <w:pStyle w:val="Listenabsatz"/>
+        <w:numPr>
+          <w:ilvl w:val="0"/>
+          <w:numId w:val="2"/>
+        </w:numPr>
+        <w:jc w:val="both"/>
+        <w:rPr>
+          <w:rFonts w:cstheme="minorHAnsi"/>
+        </w:rPr>
+      </w:pPr>
+      <w:r>
+        <w:rPr>
+          <w:noProof/>
+        </w:rPr>
         <w:drawing>
-          <wp:inline distT="0" distB="0" distL="0" distR="0" wp14:anchorId="73CC2450" wp14:editId="7999F743">
-            <wp:extent cx="3389321" cy="3043645"/>
-            <wp:effectExtent l="0" t="0" r="1905" b="4445"/>
-            <wp:docPr id="1" name="Picture 8"/>
+          <wp:anchor distT="0" distB="0" distL="114300" distR="114300" simplePos="0" relativeHeight="251669504" behindDoc="0" locked="0" layoutInCell="1" allowOverlap="1" wp14:anchorId="2E6321C7" wp14:editId="7EA4D097">
+            <wp:simplePos x="0" y="0"/>
+            <wp:positionH relativeFrom="margin">
+              <wp:align>left</wp:align>
+            </wp:positionH>
+            <wp:positionV relativeFrom="paragraph">
+              <wp:posOffset>680041</wp:posOffset>
+            </wp:positionV>
+            <wp:extent cx="5495044" cy="3455537"/>
+            <wp:effectExtent l="0" t="0" r="0" b="0"/>
+            <wp:wrapTopAndBottom/>
+            <wp:docPr id="18" name="Grafik 18" descr="Ein Bild, das Text enthält.&#10;&#10;Automatisch generierte Beschreibung"/>
             <wp:cNvGraphicFramePr>
               <a:graphicFrameLocks xmlns:a="http://schemas.openxmlformats.org/drawingml/2006/main" noChangeAspect="1"/>
             </wp:cNvGraphicFramePr>
@@ -1573,11 +1623,11 @@
               <a:graphicData uri="http://schemas.openxmlformats.org/drawingml/2006/picture">
                 <pic:pic xmlns:pic="http://schemas.openxmlformats.org/drawingml/2006/picture">
                   <pic:nvPicPr>
-                    <pic:cNvPr id="8" name="Step5.PNG"/>
+                    <pic:cNvPr id="18" name="Screen3.PNG"/>
                     <pic:cNvPicPr/>
                   </pic:nvPicPr>
                   <pic:blipFill>
-                    <a:blip r:embed="rId12">
+                    <a:blip r:embed="rId16">
                       <a:extLst>
                         <a:ext uri="{28A0092B-C50C-407E-A947-70E740481C1C}">
                           <a14:useLocalDpi xmlns:a14="http://schemas.microsoft.com/office/drawing/2010/main" val="0"/>
@@ -1591,7 +1641,7 @@
                   <pic:spPr>
                     <a:xfrm>
                       <a:off x="0" y="0"/>
-                      <a:ext cx="3391780" cy="3045853"/>
+                      <a:ext cx="5495044" cy="3455537"/>
                     </a:xfrm>
                     <a:prstGeom prst="rect">
                       <a:avLst/>
@@ -1600,9 +1650,51 @@
                 </pic:pic>
               </a:graphicData>
             </a:graphic>
-          </wp:inline>
+          </wp:anchor>
         </w:drawing>
       </w:r>
+      <w:r>
+        <w:rPr>
+          <w:rFonts w:cstheme="minorHAnsi"/>
+        </w:rPr>
+        <w:t>Then start running the script of the publisher</w:t>
+      </w:r>
+      <w:r>
+        <w:rPr>
+          <w:rFonts w:cstheme="minorHAnsi"/>
+        </w:rPr>
+        <w:t xml:space="preserve"> for acquiring the necessary dat</w:t>
+      </w:r>
+      <w:r>
+        <w:rPr>
+          <w:rFonts w:cstheme="minorHAnsi"/>
+        </w:rPr>
+        <w:t>a</w:t>
+      </w:r>
+      <w:r>
+        <w:rPr>
+          <w:rFonts w:cstheme="minorHAnsi"/>
+        </w:rPr>
+        <w:t>. A</w:t>
+      </w:r>
+      <w:r>
+        <w:rPr>
+          <w:rFonts w:cstheme="minorHAnsi"/>
+        </w:rPr>
+        <w:t xml:space="preserve"> figure window pops up</w:t>
+      </w:r>
+      <w:r>
+        <w:rPr>
+          <w:rFonts w:cstheme="minorHAnsi"/>
+        </w:rPr>
+        <w:t xml:space="preserve"> as seen below. To stop the acquisition, click onto the window or push any other button the keyboard</w:t>
+      </w:r>
+      <w:r>
+        <w:rPr>
+          <w:rFonts w:cstheme="minorHAnsi"/>
+        </w:rPr>
+        <w:t xml:space="preserve">. </w:t>
+      </w:r>
     </w:p>
     <w:p>
       <w:pPr>
@@ -1612,31 +1704,22 @@
       <w:r>
         <w:t xml:space="preserve">Figure </w:t>
       </w:r>
-      <w:r>
-        <w:fldChar w:fldCharType="begin"/>
-      </w:r>
-      <w:r>
-        <w:instrText xml:space="preserve"> SEQ Figure \* ARABIC </w:instrText>
-      </w:r>
-      <w:r>
-        <w:fldChar w:fldCharType="separate"/>
-      </w:r>
-      <w:r>
-        <w:rPr>
-          <w:noProof/>
-        </w:rPr>
-        <w:t>7</w:t>
-      </w:r>
-      <w:r>
-        <w:rPr>
-          <w:noProof/>
-        </w:rPr>
-        <w:fldChar w:fldCharType="end"/>
-      </w:r>
-      <w:r>
-        <w:t>: GUI for the subscriber</w:t>
-      </w:r>
-    </w:p>
+      <w:fldSimple w:instr=" SEQ Figure \* ARABIC ">
+        <w:r>
+          <w:rPr>
+            <w:noProof/>
+          </w:rPr>
+          <w:t>6</w:t>
+        </w:r>
+      </w:fldSimple>
+      <w:r>
+        <w:t>: Figure pop up for continuous acquisition</w:t>
+      </w:r>
+      <w:r>
+        <w:t xml:space="preserve"> </w:t>
+      </w:r>
+    </w:p>
+    <w:p/>
     <w:p>
       <w:pPr>
         <w:pStyle w:val="Listenabsatz"/>
@@ -1650,92 +1733,76 @@
         </w:rPr>
       </w:pPr>
       <w:r>
-        <w:lastRenderedPageBreak/>
-        <w:t>T</w:t>
-      </w:r>
-      <w:r>
-        <w:rPr>
-          <w:rFonts w:cstheme="minorHAnsi"/>
-        </w:rPr>
-        <w:t>o stop the acquisition</w:t>
-      </w:r>
-      <w:r>
-        <w:rPr>
-          <w:rFonts w:cstheme="minorHAnsi"/>
-        </w:rPr>
-        <w:t xml:space="preserve"> of the</w:t>
-      </w:r>
-      <w:r>
-        <w:rPr>
-          <w:rFonts w:cstheme="minorHAnsi"/>
-        </w:rPr>
-        <w:t xml:space="preserve"> data, one needs to click on </w:t>
-      </w:r>
-      <w:r>
-        <w:rPr>
-          <w:rFonts w:cstheme="minorHAnsi"/>
-        </w:rPr>
-        <w:t>the figure</w:t>
-      </w:r>
-      <w:r>
-        <w:rPr>
-          <w:rFonts w:cstheme="minorHAnsi"/>
-        </w:rPr>
-        <w:t xml:space="preserve"> or press a key</w:t>
-      </w:r>
-      <w:r>
-        <w:rPr>
-          <w:rFonts w:cstheme="minorHAnsi"/>
-        </w:rPr>
-        <w:t xml:space="preserve">. The figure is </w:t>
-      </w:r>
-      <w:r>
-        <w:rPr>
-          <w:rFonts w:cstheme="minorHAnsi"/>
-        </w:rPr>
-        <w:t>then closed and the acquisition</w:t>
-      </w:r>
-      <w:r>
-        <w:rPr>
-          <w:rFonts w:cstheme="minorHAnsi"/>
-        </w:rPr>
-        <w:t xml:space="preserve"> is stopped as well.</w:t>
-      </w:r>
-      <w:r>
-        <w:rPr>
-          <w:rFonts w:cstheme="minorHAnsi"/>
-        </w:rPr>
-        <w:t xml:space="preserve"> After 30 seconds the acqui</w:t>
-      </w:r>
-      <w:r>
-        <w:rPr>
-          <w:rFonts w:cstheme="minorHAnsi"/>
-        </w:rPr>
-        <w:t>sition</w:t>
-      </w:r>
-      <w:r>
-        <w:rPr>
-          <w:rFonts w:cstheme="minorHAnsi"/>
-        </w:rPr>
-        <w:t xml:space="preserve"> is stopped automatically.</w:t>
-      </w:r>
-      <w:r>
-        <w:rPr>
-          <w:rFonts w:cstheme="minorHAnsi"/>
-        </w:rPr>
-        <w:t xml:space="preserve"> </w:t>
-      </w:r>
-      <w:r>
-        <w:rPr>
-          <w:rFonts w:cstheme="minorHAnsi"/>
-        </w:rPr>
-        <w:t>The raw data is saved in a separate file.</w:t>
+        <w:rPr>
+          <w:rFonts w:cstheme="minorHAnsi"/>
+        </w:rPr>
+        <w:t>The f</w:t>
+      </w:r>
+      <w:r>
+        <w:rPr>
+          <w:rFonts w:cstheme="minorHAnsi"/>
+        </w:rPr>
+        <w:t xml:space="preserve">igure is </w:t>
+      </w:r>
+      <w:r>
+        <w:rPr>
+          <w:rFonts w:cstheme="minorHAnsi"/>
+        </w:rPr>
+        <w:t xml:space="preserve">then </w:t>
+      </w:r>
+      <w:r>
+        <w:rPr>
+          <w:rFonts w:cstheme="minorHAnsi"/>
+        </w:rPr>
+        <w:t>closed,</w:t>
+      </w:r>
+      <w:r>
+        <w:rPr>
+          <w:rFonts w:cstheme="minorHAnsi"/>
+        </w:rPr>
+        <w:t xml:space="preserve"> and the acquisition</w:t>
+      </w:r>
+      <w:r>
+        <w:rPr>
+          <w:rFonts w:cstheme="minorHAnsi"/>
+        </w:rPr>
+        <w:t xml:space="preserve"> is stopped as well</w:t>
+      </w:r>
+      <w:r>
+        <w:rPr>
+          <w:rFonts w:cstheme="minorHAnsi"/>
+        </w:rPr>
+        <w:t xml:space="preserve">. The data will be </w:t>
+      </w:r>
+      <w:r>
+        <w:rPr>
+          <w:rFonts w:cstheme="minorHAnsi"/>
+        </w:rPr>
+        <w:t>sent</w:t>
+      </w:r>
+      <w:r>
+        <w:rPr>
+          <w:rFonts w:cstheme="minorHAnsi"/>
+        </w:rPr>
+        <w:t xml:space="preserve"> automatically and is finally saved in a folder </w:t>
+      </w:r>
+      <w:r>
+        <w:rPr>
+          <w:rFonts w:cstheme="minorHAnsi"/>
+        </w:rPr>
+        <w:t>containing the subject number as raw data</w:t>
+      </w:r>
+      <w:r>
+        <w:rPr>
+          <w:rFonts w:cstheme="minorHAnsi"/>
+        </w:rPr>
+        <w:t>.</w:t>
       </w:r>
     </w:p>
     <w:tbl>
       <w:tblPr>
         <w:tblStyle w:val="Tabellenraster"/>
-        <w:tblW w:w="0" w:type="auto"/>
+        <w:tblW w:w="9639" w:type="dxa"/>
         <w:tblBorders>
           <w:top w:val="none" w:sz="0" w:space="0" w:color="auto"/>
           <w:left w:val="none" w:sz="0" w:space="0" w:color="auto"/>
@@ -1747,13 +1814,12 @@
         <w:tblLook w:val="04A0" w:firstRow="1" w:lastRow="0" w:firstColumn="1" w:lastColumn="0" w:noHBand="0" w:noVBand="1"/>
       </w:tblPr>
       <w:tblGrid>
-        <w:gridCol w:w="3916"/>
-        <w:gridCol w:w="5444"/>
+        <w:gridCol w:w="9639"/>
       </w:tblGrid>
       <w:tr>
         <w:tc>
           <w:tcPr>
-            <w:tcW w:w="4675" w:type="dxa"/>
+            <w:tcW w:w="9639" w:type="dxa"/>
           </w:tcPr>
           <w:p>
             <w:pPr>
@@ -1762,14 +1828,13 @@
             </w:pPr>
             <w:r>
               <w:rPr>
-                <w:rFonts w:cstheme="minorHAnsi"/>
                 <w:noProof/>
               </w:rPr>
               <w:drawing>
-                <wp:inline distT="0" distB="0" distL="0" distR="0">
-                  <wp:extent cx="2400635" cy="1514686"/>
+                <wp:inline distT="0" distB="0" distL="0" distR="0" wp14:anchorId="06A8CD6B" wp14:editId="14DD3E44">
+                  <wp:extent cx="2629267" cy="1705213"/>
                   <wp:effectExtent l="0" t="0" r="0" b="9525"/>
-                  <wp:docPr id="11" name="Picture 11"/>
+                  <wp:docPr id="20" name="Grafik 20" descr="Ein Bild, das Text enthält.&#10;&#10;Automatisch generierte Beschreibung"/>
                   <wp:cNvGraphicFramePr>
                     <a:graphicFrameLocks xmlns:a="http://schemas.openxmlformats.org/drawingml/2006/main" noChangeAspect="1"/>
                   </wp:cNvGraphicFramePr>
@@ -1777,11 +1842,11 @@
                     <a:graphicData uri="http://schemas.openxmlformats.org/drawingml/2006/picture">
                       <pic:pic xmlns:pic="http://schemas.openxmlformats.org/drawingml/2006/picture">
                         <pic:nvPicPr>
-                          <pic:cNvPr id="11" name="Text Pub.PNG"/>
+                          <pic:cNvPr id="20" name="Screen4.PNG"/>
                           <pic:cNvPicPr/>
                         </pic:nvPicPr>
                         <pic:blipFill>
-                          <a:blip r:embed="rId14">
+                          <a:blip r:embed="rId17">
                             <a:extLst>
                               <a:ext uri="{28A0092B-C50C-407E-A947-70E740481C1C}">
                                 <a14:useLocalDpi xmlns:a14="http://schemas.microsoft.com/office/drawing/2010/main" val="0"/>
@@ -1795,65 +1860,7 @@
                         <pic:spPr>
                           <a:xfrm>
                             <a:off x="0" y="0"/>
-                            <a:ext cx="2400635" cy="1514686"/>
-                          </a:xfrm>
-                          <a:prstGeom prst="rect">
-                            <a:avLst/>
-                          </a:prstGeom>
-                        </pic:spPr>
-                      </pic:pic>
-                    </a:graphicData>
-                  </a:graphic>
-                </wp:inline>
-              </w:drawing>
-            </w:r>
-          </w:p>
-        </w:tc>
-        <w:tc>
-          <w:tcPr>
-            <w:tcW w:w="4675" w:type="dxa"/>
-          </w:tcPr>
-          <w:p>
-            <w:pPr>
-              <w:keepNext/>
-              <w:jc w:val="both"/>
-            </w:pPr>
-            <w:r>
-              <w:rPr>
-                <w:rFonts w:cstheme="minorHAnsi"/>
-                <w:noProof/>
-              </w:rPr>
-              <w:drawing>
-                <wp:inline distT="0" distB="0" distL="0" distR="0">
-                  <wp:extent cx="3391373" cy="1762371"/>
-                  <wp:effectExtent l="0" t="0" r="0" b="9525"/>
-                  <wp:docPr id="12" name="Picture 12"/>
-                  <wp:cNvGraphicFramePr>
-                    <a:graphicFrameLocks xmlns:a="http://schemas.openxmlformats.org/drawingml/2006/main" noChangeAspect="1"/>
-                  </wp:cNvGraphicFramePr>
-                  <a:graphic xmlns:a="http://schemas.openxmlformats.org/drawingml/2006/main">
-                    <a:graphicData uri="http://schemas.openxmlformats.org/drawingml/2006/picture">
-                      <pic:pic xmlns:pic="http://schemas.openxmlformats.org/drawingml/2006/picture">
-                        <pic:nvPicPr>
-                          <pic:cNvPr id="12" name="Text Pub cont.PNG"/>
-                          <pic:cNvPicPr/>
-                        </pic:nvPicPr>
-                        <pic:blipFill>
-                          <a:blip r:embed="rId15">
-                            <a:extLst>
-                              <a:ext uri="{28A0092B-C50C-407E-A947-70E740481C1C}">
-                                <a14:useLocalDpi xmlns:a14="http://schemas.microsoft.com/office/drawing/2010/main" val="0"/>
-                              </a:ext>
-                            </a:extLst>
-                          </a:blip>
-                          <a:stretch>
-                            <a:fillRect/>
-                          </a:stretch>
-                        </pic:blipFill>
-                        <pic:spPr>
-                          <a:xfrm>
-                            <a:off x="0" y="0"/>
-                            <a:ext cx="3391373" cy="1762371"/>
+                            <a:ext cx="2629267" cy="1705213"/>
                           </a:xfrm>
                           <a:prstGeom prst="rect">
                             <a:avLst/>
@@ -1871,7 +1878,7 @@
       <w:tr>
         <w:tc>
           <w:tcPr>
-            <w:tcW w:w="4675" w:type="dxa"/>
+            <w:tcW w:w="9639" w:type="dxa"/>
           </w:tcPr>
           <w:p>
             <w:pPr>
@@ -1993,7 +2000,7 @@
                 <w:sz w:val="18"/>
                 <w:szCs w:val="18"/>
               </w:rPr>
-              <w:t xml:space="preserve"> when measurement is not contin</w:t>
+              <w:t xml:space="preserve"> </w:t>
             </w:r>
             <w:r>
               <w:rPr>
@@ -2003,155 +2010,7 @@
                 <w:sz w:val="18"/>
                 <w:szCs w:val="18"/>
               </w:rPr>
-              <w:t>u</w:t>
-            </w:r>
-            <w:r>
-              <w:rPr>
-                <w:i/>
-                <w:iCs/>
-                <w:color w:val="44546A" w:themeColor="text2"/>
-                <w:sz w:val="18"/>
-                <w:szCs w:val="18"/>
-              </w:rPr>
-              <w:t>ous</w:t>
-            </w:r>
-          </w:p>
-        </w:tc>
-        <w:tc>
-          <w:tcPr>
-            <w:tcW w:w="4675" w:type="dxa"/>
-          </w:tcPr>
-          <w:p>
-            <w:pPr>
-              <w:jc w:val="both"/>
-              <w:rPr>
-                <w:i/>
-                <w:iCs/>
-                <w:color w:val="44546A" w:themeColor="text2"/>
-                <w:sz w:val="18"/>
-                <w:szCs w:val="18"/>
-              </w:rPr>
-            </w:pPr>
-            <w:r>
-              <w:rPr>
-                <w:i/>
-                <w:iCs/>
-                <w:color w:val="44546A" w:themeColor="text2"/>
-                <w:sz w:val="18"/>
-                <w:szCs w:val="18"/>
-              </w:rPr>
-              <w:t xml:space="preserve">Figure </w:t>
-            </w:r>
-            <w:r>
-              <w:rPr>
-                <w:i/>
-                <w:iCs/>
-                <w:color w:val="44546A" w:themeColor="text2"/>
-                <w:sz w:val="18"/>
-                <w:szCs w:val="18"/>
-              </w:rPr>
-              <w:fldChar w:fldCharType="begin"/>
-            </w:r>
-            <w:r>
-              <w:rPr>
-                <w:i/>
-                <w:iCs/>
-                <w:color w:val="44546A" w:themeColor="text2"/>
-                <w:sz w:val="18"/>
-                <w:szCs w:val="18"/>
-              </w:rPr>
-              <w:instrText xml:space="preserve"> SEQ Figure \* ARABIC </w:instrText>
-            </w:r>
-            <w:r>
-              <w:rPr>
-                <w:i/>
-                <w:iCs/>
-                <w:color w:val="44546A" w:themeColor="text2"/>
-                <w:sz w:val="18"/>
-                <w:szCs w:val="18"/>
-              </w:rPr>
-              <w:fldChar w:fldCharType="separate"/>
-            </w:r>
-            <w:r>
-              <w:rPr>
-                <w:i/>
-                <w:iCs/>
-                <w:noProof/>
-                <w:color w:val="44546A" w:themeColor="text2"/>
-                <w:sz w:val="18"/>
-                <w:szCs w:val="18"/>
-              </w:rPr>
-              <w:t>9</w:t>
-            </w:r>
-            <w:r>
-              <w:rPr>
-                <w:i/>
-                <w:iCs/>
-                <w:color w:val="44546A" w:themeColor="text2"/>
-                <w:sz w:val="18"/>
-                <w:szCs w:val="18"/>
-              </w:rPr>
-              <w:fldChar w:fldCharType="end"/>
-            </w:r>
-            <w:r>
-              <w:rPr>
-                <w:i/>
-                <w:iCs/>
-                <w:color w:val="44546A" w:themeColor="text2"/>
-                <w:sz w:val="18"/>
-                <w:szCs w:val="18"/>
-              </w:rPr>
-              <w:t xml:space="preserve">: </w:t>
-            </w:r>
-            <w:r>
-              <w:rPr>
-                <w:i/>
-                <w:iCs/>
-                <w:color w:val="44546A" w:themeColor="text2"/>
-                <w:sz w:val="18"/>
-                <w:szCs w:val="18"/>
-              </w:rPr>
-              <w:t>Final t</w:t>
-            </w:r>
-            <w:r>
-              <w:rPr>
-                <w:i/>
-                <w:iCs/>
-                <w:color w:val="44546A" w:themeColor="text2"/>
-                <w:sz w:val="18"/>
-                <w:szCs w:val="18"/>
-              </w:rPr>
-              <w:t xml:space="preserve">ext displayed </w:t>
-            </w:r>
-            <w:r>
-              <w:rPr>
-                <w:i/>
-                <w:iCs/>
-                <w:color w:val="44546A" w:themeColor="text2"/>
-                <w:sz w:val="18"/>
-                <w:szCs w:val="18"/>
-              </w:rPr>
-              <w:t xml:space="preserve">in the publisher </w:t>
-            </w:r>
-            <w:r>
-              <w:rPr>
-                <w:i/>
-                <w:iCs/>
-                <w:color w:val="44546A" w:themeColor="text2"/>
-                <w:sz w:val="18"/>
-                <w:szCs w:val="18"/>
-              </w:rPr>
-              <w:t xml:space="preserve">when measurement is </w:t>
-            </w:r>
-            <w:r>
-              <w:rPr>
-                <w:i/>
-                <w:iCs/>
-                <w:color w:val="44546A" w:themeColor="text2"/>
-                <w:sz w:val="18"/>
-                <w:szCs w:val="18"/>
-              </w:rPr>
-              <w:t>continuous</w:t>
+              <w:t>when successfully sent</w:t>
             </w:r>
           </w:p>
         </w:tc>
@@ -2164,8 +2023,6 @@
           <w:rFonts w:cstheme="minorHAnsi"/>
         </w:rPr>
       </w:pPr>
-      <w:bookmarkStart w:id="0" w:name="_GoBack"/>
-      <w:bookmarkEnd w:id="0"/>
     </w:p>
     <w:p>
       <w:pPr>
@@ -2183,31 +2040,93 @@
         <w:rPr>
           <w:rFonts w:cstheme="minorHAnsi"/>
         </w:rPr>
-        <w:t xml:space="preserve">When successfully receiving the data, the subscriber gives information about how many seconds of data had been sent already. If the wished amount is received, the </w:t>
-      </w:r>
-      <w:r>
-        <w:rPr>
-          <w:rFonts w:cstheme="minorHAnsi"/>
-        </w:rPr>
-        <w:t>GUI can be used again to press S</w:t>
-      </w:r>
-      <w:r>
-        <w:rPr>
-          <w:rFonts w:cstheme="minorHAnsi"/>
+        <w:t xml:space="preserve">When successfully receiving the data, the subscriber gives information </w:t>
+      </w:r>
+      <w:r>
+        <w:rPr>
+          <w:rFonts w:cstheme="minorHAnsi"/>
+        </w:rPr>
+        <w:t xml:space="preserve">when reaching the last sensor by displaying </w:t>
+      </w:r>
+      <w:r>
+        <w:rPr>
+          <w:rFonts w:cstheme="minorHAnsi"/>
+        </w:rPr>
+        <w:t xml:space="preserve">how many seconds of data had been sent already. If </w:t>
+      </w:r>
+      <w:r>
+        <w:rPr>
+          <w:rFonts w:cstheme="minorHAnsi"/>
+        </w:rPr>
+        <w:t xml:space="preserve">no new seconds are added, everything is </w:t>
+      </w:r>
+      <w:r>
+        <w:rPr>
+          <w:rFonts w:cstheme="minorHAnsi"/>
+        </w:rPr>
+        <w:t>received,</w:t>
+      </w:r>
+      <w:r>
+        <w:rPr>
+          <w:rFonts w:cstheme="minorHAnsi"/>
+        </w:rPr>
+        <w:t xml:space="preserve"> and</w:t>
+      </w:r>
+      <w:r>
+        <w:rPr>
+          <w:rFonts w:cstheme="minorHAnsi"/>
+        </w:rPr>
+        <w:t xml:space="preserve"> the </w:t>
+      </w:r>
+      <w:r>
+        <w:rPr>
+          <w:rFonts w:cstheme="minorHAnsi"/>
+        </w:rPr>
+        <w:t xml:space="preserve">GUI can be used again to press </w:t>
+      </w:r>
+      <w:r>
+        <w:rPr>
+          <w:rFonts w:cstheme="minorHAnsi"/>
+          <w:b/>
+          <w:bCs/>
+        </w:rPr>
+        <w:t>S</w:t>
+      </w:r>
+      <w:r>
+        <w:rPr>
+          <w:rFonts w:cstheme="minorHAnsi"/>
+          <w:b/>
+          <w:bCs/>
         </w:rPr>
         <w:t>top</w:t>
       </w:r>
       <w:r>
         <w:rPr>
           <w:rFonts w:cstheme="minorHAnsi"/>
+          <w:b/>
+          <w:bCs/>
         </w:rPr>
         <w:t xml:space="preserve"> S</w:t>
       </w:r>
       <w:r>
         <w:rPr>
           <w:rFonts w:cstheme="minorHAnsi"/>
-        </w:rPr>
-        <w:t>treaming. The data is then saved in different files for each ROS topic.</w:t>
+          <w:b/>
+          <w:bCs/>
+        </w:rPr>
+        <w:t>treaming</w:t>
+      </w:r>
+      <w:r>
+        <w:rPr>
+          <w:rFonts w:cstheme="minorHAnsi"/>
+        </w:rPr>
+        <w:t>. The data is then saved in different files for each ROS topic</w:t>
+      </w:r>
+      <w:r>
+        <w:rPr>
+          <w:rFonts w:cstheme="minorHAnsi"/>
+        </w:rPr>
+        <w:t xml:space="preserve"> in a folder with the subject number.</w:t>
       </w:r>
     </w:p>
     <w:p>
@@ -2223,7 +2142,7 @@
         <mc:AlternateContent>
           <mc:Choice Requires="wps">
             <w:drawing>
-              <wp:anchor distT="0" distB="0" distL="114300" distR="114300" simplePos="0" relativeHeight="251664384" behindDoc="0" locked="0" layoutInCell="1" allowOverlap="1" wp14:anchorId="085083E2" wp14:editId="13E02549">
+              <wp:anchor distT="0" distB="0" distL="114300" distR="114300" simplePos="0" relativeHeight="251664384" behindDoc="0" locked="0" layoutInCell="1" allowOverlap="1" wp14:anchorId="06AA799E" wp14:editId="55085DBE">
                 <wp:simplePos x="0" y="0"/>
                 <wp:positionH relativeFrom="column">
                   <wp:posOffset>2066925</wp:posOffset>
@@ -2296,7 +2215,7 @@
           <w:noProof/>
         </w:rPr>
         <w:drawing>
-          <wp:inline distT="0" distB="0" distL="0" distR="0" wp14:anchorId="13B63099" wp14:editId="4F730751">
+          <wp:inline distT="0" distB="0" distL="0" distR="0" wp14:anchorId="3D011678" wp14:editId="6DC7C844">
             <wp:extent cx="3829584" cy="3439005"/>
             <wp:effectExtent l="0" t="0" r="0" b="9525"/>
             <wp:docPr id="14" name="Picture 14"/>
@@ -2311,7 +2230,7 @@
                     <pic:cNvPicPr/>
                   </pic:nvPicPr>
                   <pic:blipFill>
-                    <a:blip r:embed="rId12">
+                    <a:blip r:embed="rId15">
                       <a:extLst>
                         <a:ext uri="{28A0092B-C50C-407E-A947-70E740481C1C}">
                           <a14:useLocalDpi xmlns:a14="http://schemas.microsoft.com/office/drawing/2010/main" val="0"/>
@@ -2372,10 +2291,10 @@
         </w:rPr>
         <w:lastRenderedPageBreak/>
         <w:drawing>
-          <wp:inline distT="0" distB="0" distL="0" distR="0" wp14:anchorId="6AA28ECE" wp14:editId="2A67BFA0">
-            <wp:extent cx="3581400" cy="2647950"/>
-            <wp:effectExtent l="0" t="0" r="0" b="0"/>
-            <wp:docPr id="13" name="Picture 13"/>
+          <wp:inline distT="0" distB="0" distL="0" distR="0" wp14:anchorId="245ACE45" wp14:editId="4AA7E064">
+            <wp:extent cx="4934639" cy="5115639"/>
+            <wp:effectExtent l="0" t="0" r="0" b="8890"/>
+            <wp:docPr id="21" name="Grafik 21" descr="Ein Bild, das Text enthält.&#10;&#10;Automatisch generierte Beschreibung"/>
             <wp:cNvGraphicFramePr>
               <a:graphicFrameLocks xmlns:a="http://schemas.openxmlformats.org/drawingml/2006/main" noChangeAspect="1"/>
             </wp:cNvGraphicFramePr>
@@ -2383,11 +2302,17 @@
               <a:graphicData uri="http://schemas.openxmlformats.org/drawingml/2006/picture">
                 <pic:pic xmlns:pic="http://schemas.openxmlformats.org/drawingml/2006/picture">
                   <pic:nvPicPr>
-                    <pic:cNvPr id="1" name=""/>
+                    <pic:cNvPr id="21" name="Screen5.PNG"/>
                     <pic:cNvPicPr/>
                   </pic:nvPicPr>
                   <pic:blipFill>
-                    <a:blip r:embed="rId16"/>
+                    <a:blip r:embed="rId18">
+                      <a:extLst>
+                        <a:ext uri="{28A0092B-C50C-407E-A947-70E740481C1C}">
+                          <a14:useLocalDpi xmlns:a14="http://schemas.microsoft.com/office/drawing/2010/main" val="0"/>
+                        </a:ext>
+                      </a:extLst>
+                    </a:blip>
                     <a:stretch>
                       <a:fillRect/>
                     </a:stretch>
@@ -2395,7 +2320,7 @@
                   <pic:spPr>
                     <a:xfrm>
                       <a:off x="0" y="0"/>
-                      <a:ext cx="3581400" cy="2647950"/>
+                      <a:ext cx="4934639" cy="5115639"/>
                     </a:xfrm>
                     <a:prstGeom prst="rect">
                       <a:avLst/>
@@ -2440,7 +2365,6 @@
       </w:pPr>
     </w:p>
     <w:sectPr>
-      <w:footerReference w:type="default" r:id="rId17"/>
       <w:pgSz w:w="12240" w:h="15840"/>
       <w:pgMar w:top="1440" w:right="1440" w:bottom="1440" w:left="1440" w:header="708" w:footer="708" w:gutter="0"/>
       <w:cols w:space="708"/>
@@ -2448,6 +2372,57 @@
     </w:sectPr>
   </w:body>
 </w:document>
+</file>
+
+<file path=word/comments.xml><?xml version="1.0" encoding="utf-8"?>
+<w:comments xmlns:wpc="http://schemas.microsoft.com/office/word/2010/wordprocessingCanvas" xmlns:cx="http://schemas.microsoft.com/office/drawing/2014/chartex" xmlns:cx1="http://schemas.microsoft.com/office/drawing/2015/9/8/chartex" xmlns:cx2="http://schemas.microsoft.com/office/drawing/2015/10/21/chartex" xmlns:cx3="http://schemas.microsoft.com/office/drawing/2016/5/9/chartex" xmlns:cx4="http://schemas.microsoft.com/office/drawing/2016/5/10/chartex" xmlns:cx5="http://schemas.microsoft.com/office/drawing/2016/5/11/chartex" xmlns:cx6="http://schemas.microsoft.com/office/drawing/2016/5/12/chartex" xmlns:cx7="http://schemas.microsoft.com/office/drawing/2016/5/13/chartex" xmlns:cx8="http://schemas.microsoft.com/office/drawing/2016/5/14/chartex" xmlns:mc="http://schemas.openxmlformats.org/markup-compatibility/2006" xmlns:aink="http://schemas.microsoft.com/office/drawing/2016/ink" xmlns:am3d="http://schemas.microsoft.com/office/drawing/2017/model3d" xmlns:o="urn:schemas-microsoft-com:office:office" xmlns:r="http://schemas.openxmlformats.org/officeDocument/2006/relationships" xmlns:m="http://schemas.openxmlformats.org/officeDocument/2006/math" xmlns:v="urn:schemas-microsoft-com:vml" xmlns:wp14="http://schemas.microsoft.com/office/word/2010/wordprocessingDrawing" xmlns:wp="http://schemas.openxmlformats.org/drawingml/2006/wordprocessingDrawing" xmlns:w10="urn:schemas-microsoft-com:office:word" xmlns:w="http://schemas.openxmlformats.org/wordprocessingml/2006/main" xmlns:w14="http://schemas.microsoft.com/office/word/2010/wordml" xmlns:w15="http://schemas.microsoft.com/office/word/2012/wordml" xmlns:w16cid="http://schemas.microsoft.com/office/word/2016/wordml/cid" xmlns:w16se="http://schemas.microsoft.com/office/word/2015/wordml/symex" xmlns:wpg="http://schemas.microsoft.com/office/word/2010/wordprocessingGroup" xmlns:wpi="http://schemas.microsoft.com/office/word/2010/wordprocessingInk" xmlns:wne="http://schemas.microsoft.com/office/word/2006/wordml" xmlns:wps="http://schemas.microsoft.com/office/word/2010/wordprocessingShape" mc:Ignorable="w14 w15 w16se w16cid wp14">
+  <w:comment w:id="0" w:author="Sophia Tatiyosyan" w:date="2020-10-28T14:12:00Z" w:initials="ST">
+    <w:p>
+      <w:pPr>
+        <w:pStyle w:val="Kommentartext"/>
+      </w:pPr>
+      <w:r>
+        <w:rPr>
+          <w:rStyle w:val="Kommentarzeichen"/>
+        </w:rPr>
+        <w:annotationRef/>
+      </w:r>
+      <w:r>
+        <w:t>Is a certain Toolbox needed for the shimmer sensors?</w:t>
+      </w:r>
+    </w:p>
+  </w:comment>
+  <w:comment w:id="1" w:author="Sophia Tatiyosyan" w:date="2020-10-28T14:12:00Z" w:initials="ST">
+    <w:p>
+      <w:pPr>
+        <w:pStyle w:val="Kommentartext"/>
+      </w:pPr>
+      <w:r>
+        <w:rPr>
+          <w:rStyle w:val="Kommentarzeichen"/>
+        </w:rPr>
+        <w:annotationRef/>
+      </w:r>
+      <w:r>
+        <w:t>Is this correct?</w:t>
+      </w:r>
+    </w:p>
+  </w:comment>
+</w:comments>
+</file>
+
+<file path=word/commentsExtended.xml><?xml version="1.0" encoding="utf-8"?>
+<w15:commentsEx xmlns:wpc="http://schemas.microsoft.com/office/word/2010/wordprocessingCanvas" xmlns:cx="http://schemas.microsoft.com/office/drawing/2014/chartex" xmlns:cx1="http://schemas.microsoft.com/office/drawing/2015/9/8/chartex" xmlns:cx2="http://schemas.microsoft.com/office/drawing/2015/10/21/chartex" xmlns:cx3="http://schemas.microsoft.com/office/drawing/2016/5/9/chartex" xmlns:cx4="http://schemas.microsoft.com/office/drawing/2016/5/10/chartex" xmlns:cx5="http://schemas.microsoft.com/office/drawing/2016/5/11/chartex" xmlns:cx6="http://schemas.microsoft.com/office/drawing/2016/5/12/chartex" xmlns:cx7="http://schemas.microsoft.com/office/drawing/2016/5/13/chartex" xmlns:cx8="http://schemas.microsoft.com/office/drawing/2016/5/14/chartex" xmlns:mc="http://schemas.openxmlformats.org/markup-compatibility/2006" xmlns:aink="http://schemas.microsoft.com/office/drawing/2016/ink" xmlns:am3d="http://schemas.microsoft.com/office/drawing/2017/model3d" xmlns:o="urn:schemas-microsoft-com:office:office" xmlns:r="http://schemas.openxmlformats.org/officeDocument/2006/relationships" xmlns:m="http://schemas.openxmlformats.org/officeDocument/2006/math" xmlns:v="urn:schemas-microsoft-com:vml" xmlns:wp14="http://schemas.microsoft.com/office/word/2010/wordprocessingDrawing" xmlns:wp="http://schemas.openxmlformats.org/drawingml/2006/wordprocessingDrawing" xmlns:w10="urn:schemas-microsoft-com:office:word" xmlns:w="http://schemas.openxmlformats.org/wordprocessingml/2006/main" xmlns:w14="http://schemas.microsoft.com/office/word/2010/wordml" xmlns:w15="http://schemas.microsoft.com/office/word/2012/wordml" xmlns:w16cid="http://schemas.microsoft.com/office/word/2016/wordml/cid" xmlns:w16se="http://schemas.microsoft.com/office/word/2015/wordml/symex" xmlns:wpg="http://schemas.microsoft.com/office/word/2010/wordprocessingGroup" xmlns:wpi="http://schemas.microsoft.com/office/word/2010/wordprocessingInk" xmlns:wne="http://schemas.microsoft.com/office/word/2006/wordml" xmlns:wps="http://schemas.microsoft.com/office/word/2010/wordprocessingShape" mc:Ignorable="w14 w15 w16se w16cid wp14">
+  <w15:commentEx w15:paraId="2558466E" w15:done="0"/>
+  <w15:commentEx w15:paraId="4692A53B" w15:done="0"/>
+</w15:commentsEx>
+</file>
+
+<file path=word/commentsIds.xml><?xml version="1.0" encoding="utf-8"?>
+<w16cid:commentsIds xmlns:wpc="http://schemas.microsoft.com/office/word/2010/wordprocessingCanvas" xmlns:cx="http://schemas.microsoft.com/office/drawing/2014/chartex" xmlns:cx1="http://schemas.microsoft.com/office/drawing/2015/9/8/chartex" xmlns:cx2="http://schemas.microsoft.com/office/drawing/2015/10/21/chartex" xmlns:cx3="http://schemas.microsoft.com/office/drawing/2016/5/9/chartex" xmlns:cx4="http://schemas.microsoft.com/office/drawing/2016/5/10/chartex" xmlns:cx5="http://schemas.microsoft.com/office/drawing/2016/5/11/chartex" xmlns:cx6="http://schemas.microsoft.com/office/drawing/2016/5/12/chartex" xmlns:cx7="http://schemas.microsoft.com/office/drawing/2016/5/13/chartex" xmlns:cx8="http://schemas.microsoft.com/office/drawing/2016/5/14/chartex" xmlns:mc="http://schemas.openxmlformats.org/markup-compatibility/2006" xmlns:aink="http://schemas.microsoft.com/office/drawing/2016/ink" xmlns:am3d="http://schemas.microsoft.com/office/drawing/2017/model3d" xmlns:o="urn:schemas-microsoft-com:office:office" xmlns:r="http://schemas.openxmlformats.org/officeDocument/2006/relationships" xmlns:m="http://schemas.openxmlformats.org/officeDocument/2006/math" xmlns:v="urn:schemas-microsoft-com:vml" xmlns:wp14="http://schemas.microsoft.com/office/word/2010/wordprocessingDrawing" xmlns:wp="http://schemas.openxmlformats.org/drawingml/2006/wordprocessingDrawing" xmlns:w10="urn:schemas-microsoft-com:office:word" xmlns:w="http://schemas.openxmlformats.org/wordprocessingml/2006/main" xmlns:w14="http://schemas.microsoft.com/office/word/2010/wordml" xmlns:w15="http://schemas.microsoft.com/office/word/2012/wordml" xmlns:w16cid="http://schemas.microsoft.com/office/word/2016/wordml/cid" xmlns:w16se="http://schemas.microsoft.com/office/word/2015/wordml/symex" xmlns:wpg="http://schemas.microsoft.com/office/word/2010/wordprocessingGroup" xmlns:wpi="http://schemas.microsoft.com/office/word/2010/wordprocessingInk" xmlns:wne="http://schemas.microsoft.com/office/word/2006/wordml" xmlns:wps="http://schemas.microsoft.com/office/word/2010/wordprocessingShape" mc:Ignorable="w14 w15 w16se w16cid wp14">
+  <w16cid:commentId w16cid:paraId="2558466E" w16cid:durableId="2343FAC9"/>
+  <w16cid:commentId w16cid:paraId="4692A53B" w16cid:durableId="2343FAB3"/>
+</w16cid:commentsIds>
 </file>
 
 <file path=word/endnotes.xml><?xml version="1.0" encoding="utf-8"?>
@@ -3117,6 +3092,14 @@
     <w:abstractNumId w:val="1"/>
   </w:num>
 </w:numbering>
+</file>
+
+<file path=word/people.xml><?xml version="1.0" encoding="utf-8"?>
+<w15:people xmlns:wpc="http://schemas.microsoft.com/office/word/2010/wordprocessingCanvas" xmlns:cx="http://schemas.microsoft.com/office/drawing/2014/chartex" xmlns:cx1="http://schemas.microsoft.com/office/drawing/2015/9/8/chartex" xmlns:cx2="http://schemas.microsoft.com/office/drawing/2015/10/21/chartex" xmlns:cx3="http://schemas.microsoft.com/office/drawing/2016/5/9/chartex" xmlns:cx4="http://schemas.microsoft.com/office/drawing/2016/5/10/chartex" xmlns:cx5="http://schemas.microsoft.com/office/drawing/2016/5/11/chartex" xmlns:cx6="http://schemas.microsoft.com/office/drawing/2016/5/12/chartex" xmlns:cx7="http://schemas.microsoft.com/office/drawing/2016/5/13/chartex" xmlns:cx8="http://schemas.microsoft.com/office/drawing/2016/5/14/chartex" xmlns:mc="http://schemas.openxmlformats.org/markup-compatibility/2006" xmlns:aink="http://schemas.microsoft.com/office/drawing/2016/ink" xmlns:am3d="http://schemas.microsoft.com/office/drawing/2017/model3d" xmlns:o="urn:schemas-microsoft-com:office:office" xmlns:r="http://schemas.openxmlformats.org/officeDocument/2006/relationships" xmlns:m="http://schemas.openxmlformats.org/officeDocument/2006/math" xmlns:v="urn:schemas-microsoft-com:vml" xmlns:wp14="http://schemas.microsoft.com/office/word/2010/wordprocessingDrawing" xmlns:wp="http://schemas.openxmlformats.org/drawingml/2006/wordprocessingDrawing" xmlns:w10="urn:schemas-microsoft-com:office:word" xmlns:w="http://schemas.openxmlformats.org/wordprocessingml/2006/main" xmlns:w14="http://schemas.microsoft.com/office/word/2010/wordml" xmlns:w15="http://schemas.microsoft.com/office/word/2012/wordml" xmlns:w16cid="http://schemas.microsoft.com/office/word/2016/wordml/cid" xmlns:w16se="http://schemas.microsoft.com/office/word/2015/wordml/symex" xmlns:wpg="http://schemas.microsoft.com/office/word/2010/wordprocessingGroup" xmlns:wpi="http://schemas.microsoft.com/office/word/2010/wordprocessingInk" xmlns:wne="http://schemas.microsoft.com/office/word/2006/wordml" xmlns:wps="http://schemas.microsoft.com/office/word/2010/wordprocessingShape" mc:Ignorable="w14 w15 w16se w16cid wp14">
+  <w15:person w15:author="Sophia Tatiyosyan">
+    <w15:presenceInfo w15:providerId="AD" w15:userId="S::Sophia.Tatiyosyan@bwedu.de::96ba8280-9e19-464b-bef7-bea8ef73a4c4"/>
+  </w15:person>
+</w15:people>
 </file>
 
 <file path=word/styles.xml><?xml version="1.0" encoding="utf-8"?>
@@ -3242,6 +3225,7 @@
     <w:lsdException w:name="HTML Sample" w:semiHidden="1" w:unhideWhenUsed="1"/>
     <w:lsdException w:name="HTML Typewriter" w:semiHidden="1" w:unhideWhenUsed="1"/>
     <w:lsdException w:name="HTML Variable" w:semiHidden="1" w:unhideWhenUsed="1"/>
+    <w:lsdException w:name="Normal Table" w:semiHidden="1" w:unhideWhenUsed="1"/>
     <w:lsdException w:name="annotation subject" w:semiHidden="1" w:unhideWhenUsed="1"/>
     <w:lsdException w:name="No List" w:semiHidden="1" w:unhideWhenUsed="1"/>
     <w:lsdException w:name="Outline List 1" w:semiHidden="1" w:unhideWhenUsed="1"/>
@@ -3284,8 +3268,11 @@
     <w:lsdException w:name="Table Contemporary" w:semiHidden="1" w:unhideWhenUsed="1"/>
     <w:lsdException w:name="Table Elegant" w:semiHidden="1" w:unhideWhenUsed="1"/>
     <w:lsdException w:name="Table Professional" w:semiHidden="1" w:unhideWhenUsed="1"/>
+    <w:lsdException w:name="Table Subtle 1" w:semiHidden="1" w:unhideWhenUsed="1"/>
     <w:lsdException w:name="Table Subtle 2" w:semiHidden="1" w:unhideWhenUsed="1"/>
     <w:lsdException w:name="Table Web 1" w:semiHidden="1" w:unhideWhenUsed="1"/>
+    <w:lsdException w:name="Table Web 2" w:semiHidden="1" w:unhideWhenUsed="1"/>
+    <w:lsdException w:name="Table Web 3" w:semiHidden="1" w:unhideWhenUsed="1"/>
     <w:lsdException w:name="Balloon Text" w:semiHidden="1" w:unhideWhenUsed="1"/>
     <w:lsdException w:name="Table Grid" w:uiPriority="39"/>
     <w:lsdException w:name="Table Theme" w:semiHidden="1" w:unhideWhenUsed="1"/>
@@ -3634,6 +3621,104 @@
     <w:uiPriority w:val="99"/>
     <w:rsid w:val="003D7124"/>
   </w:style>
+  <w:style w:type="character" w:styleId="Kommentarzeichen">
+    <w:name w:val="annotation reference"/>
+    <w:basedOn w:val="Absatz-Standardschriftart"/>
+    <w:uiPriority w:val="99"/>
+    <w:semiHidden/>
+    <w:unhideWhenUsed/>
+    <w:rsid w:val="00A4627B"/>
+    <w:rPr>
+      <w:sz w:val="16"/>
+      <w:szCs w:val="16"/>
+    </w:rPr>
+  </w:style>
+  <w:style w:type="paragraph" w:styleId="Kommentartext">
+    <w:name w:val="annotation text"/>
+    <w:basedOn w:val="Standard"/>
+    <w:link w:val="KommentartextZchn"/>
+    <w:uiPriority w:val="99"/>
+    <w:semiHidden/>
+    <w:unhideWhenUsed/>
+    <w:rsid w:val="00A4627B"/>
+    <w:pPr>
+      <w:spacing w:line="240" w:lineRule="auto"/>
+    </w:pPr>
+    <w:rPr>
+      <w:sz w:val="20"/>
+      <w:szCs w:val="20"/>
+    </w:rPr>
+  </w:style>
+  <w:style w:type="character" w:customStyle="1" w:styleId="KommentartextZchn">
+    <w:name w:val="Kommentartext Zchn"/>
+    <w:basedOn w:val="Absatz-Standardschriftart"/>
+    <w:link w:val="Kommentartext"/>
+    <w:uiPriority w:val="99"/>
+    <w:semiHidden/>
+    <w:rsid w:val="00A4627B"/>
+    <w:rPr>
+      <w:sz w:val="20"/>
+      <w:szCs w:val="20"/>
+    </w:rPr>
+  </w:style>
+  <w:style w:type="paragraph" w:styleId="Kommentarthema">
+    <w:name w:val="annotation subject"/>
+    <w:basedOn w:val="Kommentartext"/>
+    <w:next w:val="Kommentartext"/>
+    <w:link w:val="KommentarthemaZchn"/>
+    <w:uiPriority w:val="99"/>
+    <w:semiHidden/>
+    <w:unhideWhenUsed/>
+    <w:rsid w:val="00A4627B"/>
+    <w:rPr>
+      <w:b/>
+      <w:bCs/>
+    </w:rPr>
+  </w:style>
+  <w:style w:type="character" w:customStyle="1" w:styleId="KommentarthemaZchn">
+    <w:name w:val="Kommentarthema Zchn"/>
+    <w:basedOn w:val="KommentartextZchn"/>
+    <w:link w:val="Kommentarthema"/>
+    <w:uiPriority w:val="99"/>
+    <w:semiHidden/>
+    <w:rsid w:val="00A4627B"/>
+    <w:rPr>
+      <w:b/>
+      <w:bCs/>
+      <w:sz w:val="20"/>
+      <w:szCs w:val="20"/>
+    </w:rPr>
+  </w:style>
+  <w:style w:type="paragraph" w:styleId="Sprechblasentext">
+    <w:name w:val="Balloon Text"/>
+    <w:basedOn w:val="Standard"/>
+    <w:link w:val="SprechblasentextZchn"/>
+    <w:uiPriority w:val="99"/>
+    <w:semiHidden/>
+    <w:unhideWhenUsed/>
+    <w:rsid w:val="00A4627B"/>
+    <w:pPr>
+      <w:spacing w:after="0" w:line="240" w:lineRule="auto"/>
+    </w:pPr>
+    <w:rPr>
+      <w:rFonts w:ascii="Segoe UI" w:hAnsi="Segoe UI" w:cs="Segoe UI"/>
+      <w:sz w:val="18"/>
+      <w:szCs w:val="18"/>
+    </w:rPr>
+  </w:style>
+  <w:style w:type="character" w:customStyle="1" w:styleId="SprechblasentextZchn">
+    <w:name w:val="Sprechblasentext Zchn"/>
+    <w:basedOn w:val="Absatz-Standardschriftart"/>
+    <w:link w:val="Sprechblasentext"/>
+    <w:uiPriority w:val="99"/>
+    <w:semiHidden/>
+    <w:rsid w:val="00A4627B"/>
+    <w:rPr>
+      <w:rFonts w:ascii="Segoe UI" w:hAnsi="Segoe UI" w:cs="Segoe UI"/>
+      <w:sz w:val="18"/>
+      <w:szCs w:val="18"/>
+    </w:rPr>
+  </w:style>
 </w:styles>
 </file>
 
@@ -3903,7 +3988,7 @@
 </file>
 
 <file path=customXml/itemProps1.xml><?xml version="1.0" encoding="utf-8"?>
-<ds:datastoreItem xmlns:ds="http://schemas.openxmlformats.org/officeDocument/2006/customXml" ds:itemID="{D883F3F2-D0A7-46AA-B48A-246CB8C21322}">
+<ds:datastoreItem xmlns:ds="http://schemas.openxmlformats.org/officeDocument/2006/customXml" ds:itemID="{9AEA62EB-9116-422E-BF70-C2EF3BCD8B4C}">
   <ds:schemaRefs>
     <ds:schemaRef ds:uri="http://schemas.openxmlformats.org/officeDocument/2006/bibliography"/>
   </ds:schemaRefs>

</xml_diff>